<commit_message>
The Jacob's well tutorial is updated
</commit_message>
<xml_diff>
--- a/Documentation/HydroDesktop Tutorial - Jacob's Well.docx
+++ b/Documentation/HydroDesktop Tutorial - Jacob's Well.docx
@@ -449,8 +449,6 @@
         <w:t>Table of Contents</w:t>
       </w:r>
     </w:p>
-    <w:bookmarkStart w:id="3" w:name="_GoBack"/>
-    <w:bookmarkEnd w:id="3"/>
     <w:p>
       <w:pPr>
         <w:pStyle w:val="TOC1"/>
@@ -1386,7 +1384,7 @@
             <w:noProof/>
             <w:webHidden/>
           </w:rPr>
-          <w:t>14</w:t>
+          <w:t>15</w:t>
         </w:r>
         <w:r>
           <w:rPr>
@@ -1458,7 +1456,7 @@
             <w:noProof/>
             <w:webHidden/>
           </w:rPr>
-          <w:t>15</w:t>
+          <w:t>16</w:t>
         </w:r>
         <w:r>
           <w:rPr>
@@ -1602,7 +1600,7 @@
             <w:noProof/>
             <w:webHidden/>
           </w:rPr>
-          <w:t>18</w:t>
+          <w:t>19</w:t>
         </w:r>
         <w:r>
           <w:rPr>
@@ -2313,21 +2311,21 @@
       <w:pPr>
         <w:pStyle w:val="Subtitle"/>
       </w:pPr>
-      <w:bookmarkStart w:id="4" w:name="_Toc270420814"/>
+      <w:bookmarkStart w:id="3" w:name="_Toc270420814"/>
       <w:bookmarkEnd w:id="0"/>
     </w:p>
     <w:p>
       <w:pPr>
         <w:pStyle w:val="Heading1"/>
       </w:pPr>
-      <w:bookmarkStart w:id="5" w:name="_Toc271136113"/>
-      <w:bookmarkStart w:id="6" w:name="_Toc317063740"/>
+      <w:bookmarkStart w:id="4" w:name="_Toc271136113"/>
+      <w:bookmarkStart w:id="5" w:name="_Toc317063740"/>
+      <w:bookmarkEnd w:id="3"/>
+      <w:r>
+        <w:t>Introduction</w:t>
+      </w:r>
       <w:bookmarkEnd w:id="4"/>
-      <w:r>
-        <w:t>Introduction</w:t>
-      </w:r>
       <w:bookmarkEnd w:id="5"/>
-      <w:bookmarkEnd w:id="6"/>
     </w:p>
     <w:p>
       <w:pPr>
@@ -2562,14 +2560,14 @@
       <w:pPr>
         <w:pStyle w:val="Heading2"/>
       </w:pPr>
+      <w:bookmarkStart w:id="6" w:name="_Toc317063741"/>
       <w:bookmarkStart w:id="7" w:name="_Toc270420817"/>
       <w:bookmarkStart w:id="8" w:name="_Toc271110235"/>
       <w:bookmarkStart w:id="9" w:name="_Toc271136114"/>
-      <w:bookmarkStart w:id="10" w:name="_Toc317063741"/>
       <w:r>
         <w:t>About Jacob’s Well Spring</w:t>
       </w:r>
-      <w:bookmarkEnd w:id="10"/>
+      <w:bookmarkEnd w:id="6"/>
     </w:p>
     <w:p>
       <w:pPr>
@@ -2960,7 +2958,7 @@
       <w:pPr>
         <w:pStyle w:val="Heading2"/>
       </w:pPr>
-      <w:bookmarkStart w:id="11" w:name="_Toc317063742"/>
+      <w:bookmarkStart w:id="10" w:name="_Toc317063742"/>
       <w:r>
         <w:t>Goal</w:t>
       </w:r>
@@ -2970,7 +2968,7 @@
         <w:t>s and Objectives</w:t>
       </w:r>
       <w:bookmarkEnd w:id="9"/>
-      <w:bookmarkEnd w:id="11"/>
+      <w:bookmarkEnd w:id="10"/>
     </w:p>
     <w:p>
       <w:r>
@@ -3065,93 +3063,93 @@
       <w:pPr>
         <w:pStyle w:val="Heading2"/>
       </w:pPr>
-      <w:bookmarkStart w:id="12" w:name="_Toc271110236"/>
-      <w:bookmarkStart w:id="13" w:name="_Toc271136115"/>
-      <w:bookmarkStart w:id="14" w:name="_Toc317063743"/>
+      <w:bookmarkStart w:id="11" w:name="_Toc271110236"/>
+      <w:bookmarkStart w:id="12" w:name="_Toc271136115"/>
+      <w:bookmarkStart w:id="13" w:name="_Toc317063743"/>
       <w:r>
         <w:t>Computer and Data Requirements</w:t>
       </w:r>
+      <w:bookmarkEnd w:id="11"/>
       <w:bookmarkEnd w:id="12"/>
       <w:bookmarkEnd w:id="13"/>
+    </w:p>
+    <w:p>
+      <w:r>
+        <w:t>HydroDesktop is frequently updated as developers make enhancements to this open source software.  T</w:t>
+      </w:r>
+      <w:r>
+        <w:t>he version of HydroDesktop that was used to prepare this exercise</w:t>
+      </w:r>
+      <w:r>
+        <w:t xml:space="preserve"> is</w:t>
+      </w:r>
+      <w:r>
+        <w:t xml:space="preserve"> </w:t>
+      </w:r>
+      <w:r>
+        <w:rPr>
+          <w:b/>
+        </w:rPr>
+        <w:t xml:space="preserve">Version </w:t>
+      </w:r>
+      <w:r>
+        <w:rPr>
+          <w:b/>
+        </w:rPr>
+        <w:t>1.</w:t>
+      </w:r>
+      <w:r>
+        <w:rPr>
+          <w:b/>
+        </w:rPr>
+        <w:t>4</w:t>
+      </w:r>
+      <w:r>
+        <w:t xml:space="preserve">.  This version is </w:t>
+      </w:r>
+      <w:r>
+        <w:t xml:space="preserve">only </w:t>
+      </w:r>
+      <w:r>
+        <w:t xml:space="preserve">compatible with </w:t>
+      </w:r>
+      <w:r>
+        <w:t xml:space="preserve">a Windows operating system such as </w:t>
+      </w:r>
+      <w:r>
+        <w:rPr>
+          <w:b/>
+        </w:rPr>
+        <w:t>Windows XP or Windows 7</w:t>
+      </w:r>
+      <w:r>
+        <w:t xml:space="preserve">.  You will also need an Internet connection since you will be accessing online </w:t>
+      </w:r>
+      <w:r>
+        <w:t>resources to download time series data</w:t>
+      </w:r>
+      <w:r>
+        <w:t>.</w:t>
+      </w:r>
+    </w:p>
+    <w:p>
+      <w:bookmarkStart w:id="14" w:name="_Toc271055215"/>
+      <w:bookmarkStart w:id="15" w:name="_Toc271110237"/>
+    </w:p>
+    <w:p>
+      <w:pPr>
+        <w:rPr>
+          <w:b/>
+        </w:rPr>
+      </w:pPr>
+      <w:r>
+        <w:rPr>
+          <w:b/>
+        </w:rPr>
+        <w:t>To install HydroDesktop:</w:t>
+      </w:r>
       <w:bookmarkEnd w:id="14"/>
-    </w:p>
-    <w:p>
-      <w:r>
-        <w:t>HydroDesktop is frequently updated as developers make enhancements to this open source software.  T</w:t>
-      </w:r>
-      <w:r>
-        <w:t>he version of HydroDesktop that was used to prepare this exercise</w:t>
-      </w:r>
-      <w:r>
-        <w:t xml:space="preserve"> is</w:t>
-      </w:r>
-      <w:r>
-        <w:t xml:space="preserve"> </w:t>
-      </w:r>
-      <w:r>
-        <w:rPr>
-          <w:b/>
-        </w:rPr>
-        <w:t xml:space="preserve">Version </w:t>
-      </w:r>
-      <w:r>
-        <w:rPr>
-          <w:b/>
-        </w:rPr>
-        <w:t>1.</w:t>
-      </w:r>
-      <w:r>
-        <w:rPr>
-          <w:b/>
-        </w:rPr>
-        <w:t>4</w:t>
-      </w:r>
-      <w:r>
-        <w:t xml:space="preserve">.  This version is </w:t>
-      </w:r>
-      <w:r>
-        <w:t xml:space="preserve">only </w:t>
-      </w:r>
-      <w:r>
-        <w:t xml:space="preserve">compatible with </w:t>
-      </w:r>
-      <w:r>
-        <w:t xml:space="preserve">a Windows operating system such as </w:t>
-      </w:r>
-      <w:r>
-        <w:rPr>
-          <w:b/>
-        </w:rPr>
-        <w:t>Windows XP or Windows 7</w:t>
-      </w:r>
-      <w:r>
-        <w:t xml:space="preserve">.  You will also need an Internet connection since you will be accessing online </w:t>
-      </w:r>
-      <w:r>
-        <w:t>resources to download time series data</w:t>
-      </w:r>
-      <w:r>
-        <w:t>.</w:t>
-      </w:r>
-    </w:p>
-    <w:p>
-      <w:bookmarkStart w:id="15" w:name="_Toc271055215"/>
-      <w:bookmarkStart w:id="16" w:name="_Toc271110237"/>
-    </w:p>
-    <w:p>
-      <w:pPr>
-        <w:rPr>
-          <w:b/>
-        </w:rPr>
-      </w:pPr>
-      <w:r>
-        <w:rPr>
-          <w:b/>
-        </w:rPr>
-        <w:t>To install HydroDesktop:</w:t>
-      </w:r>
       <w:bookmarkEnd w:id="15"/>
-      <w:bookmarkEnd w:id="16"/>
     </w:p>
     <w:p>
       <w:pPr>
@@ -3445,13 +3443,13 @@
       <w:pPr>
         <w:pStyle w:val="Heading2"/>
       </w:pPr>
-      <w:bookmarkStart w:id="17" w:name="_Toc271136116"/>
-      <w:bookmarkStart w:id="18" w:name="_Toc317063744"/>
+      <w:bookmarkStart w:id="16" w:name="_Toc271136116"/>
+      <w:bookmarkStart w:id="17" w:name="_Toc317063744"/>
       <w:r>
         <w:t>Participating in the Open Source Community</w:t>
       </w:r>
+      <w:bookmarkEnd w:id="16"/>
       <w:bookmarkEnd w:id="17"/>
-      <w:bookmarkEnd w:id="18"/>
     </w:p>
     <w:p>
       <w:r>
@@ -3580,8 +3578,8 @@
           <w:lang w:eastAsia="zh-CN" w:bidi="ar-SA"/>
         </w:rPr>
       </w:pPr>
-      <w:bookmarkStart w:id="19" w:name="_Toc271110239"/>
-      <w:bookmarkStart w:id="20" w:name="_Toc271136117"/>
+      <w:bookmarkStart w:id="18" w:name="_Toc271110239"/>
+      <w:bookmarkStart w:id="19" w:name="_Toc271136117"/>
       <w:r>
         <w:br w:type="page"/>
       </w:r>
@@ -3590,7 +3588,7 @@
       <w:pPr>
         <w:pStyle w:val="Heading1"/>
       </w:pPr>
-      <w:bookmarkStart w:id="21" w:name="_Toc317063745"/>
+      <w:bookmarkStart w:id="20" w:name="_Toc317063745"/>
       <w:r>
         <w:lastRenderedPageBreak/>
         <w:t xml:space="preserve">Exercise </w:t>
@@ -3598,102 +3596,102 @@
       <w:r>
         <w:t>Procedure</w:t>
       </w:r>
+      <w:bookmarkEnd w:id="18"/>
       <w:bookmarkEnd w:id="19"/>
       <w:bookmarkEnd w:id="20"/>
+    </w:p>
+    <w:p>
+      <w:pPr>
+        <w:rPr>
+          <w:lang w:eastAsia="zh-CN" w:bidi="ar-SA"/>
+        </w:rPr>
+      </w:pPr>
+      <w:r>
+        <w:rPr>
+          <w:lang w:eastAsia="zh-CN" w:bidi="ar-SA"/>
+        </w:rPr>
+        <w:t xml:space="preserve">Suppose you </w:t>
+      </w:r>
+      <w:r>
+        <w:rPr>
+          <w:lang w:eastAsia="zh-CN" w:bidi="ar-SA"/>
+        </w:rPr>
+        <w:t xml:space="preserve">live in </w:t>
+      </w:r>
+      <w:r>
+        <w:rPr>
+          <w:lang w:eastAsia="zh-CN" w:bidi="ar-SA"/>
+        </w:rPr>
+        <w:t>Hays County in Texas</w:t>
+      </w:r>
+      <w:r>
+        <w:rPr>
+          <w:lang w:eastAsia="zh-CN" w:bidi="ar-SA"/>
+        </w:rPr>
+        <w:t xml:space="preserve">, and for years you have enjoyed taking a dip in the Blue Hole swimming area along Cypress Creek during hot Texas summers.  As population growth and increased groundwater pumping threaten Jacob’s Well Spring, the primary source of water for Cypress Creek, you decide to learn more about this valuable resource.  </w:t>
+      </w:r>
+      <w:r>
+        <w:rPr>
+          <w:lang w:eastAsia="zh-CN" w:bidi="ar-SA"/>
+        </w:rPr>
+        <w:t xml:space="preserve">In this exercise, you’ll use HydroDesktop to </w:t>
+      </w:r>
+      <w:r>
+        <w:rPr>
+          <w:lang w:eastAsia="zh-CN" w:bidi="ar-SA"/>
+        </w:rPr>
+        <w:t xml:space="preserve">find temperature data and see how it compares to a nearby river.  </w:t>
+      </w:r>
+    </w:p>
+    <w:p>
+      <w:pPr>
+        <w:pStyle w:val="Heading2"/>
+        <w:rPr>
+          <w:rStyle w:val="Strong"/>
+          <w:b/>
+        </w:rPr>
+      </w:pPr>
+      <w:bookmarkStart w:id="21" w:name="_Toc271110240"/>
+      <w:bookmarkStart w:id="22" w:name="_Toc271136118"/>
+      <w:bookmarkStart w:id="23" w:name="_Toc317063746"/>
+      <w:r>
+        <w:rPr>
+          <w:rStyle w:val="Strong"/>
+          <w:b/>
+        </w:rPr>
+        <w:t xml:space="preserve">Getting </w:t>
+      </w:r>
+      <w:r>
+        <w:rPr>
+          <w:rStyle w:val="Strong"/>
+          <w:b/>
+        </w:rPr>
+        <w:t>T</w:t>
+      </w:r>
+      <w:r>
+        <w:rPr>
+          <w:rStyle w:val="Strong"/>
+          <w:b/>
+        </w:rPr>
+        <w:t xml:space="preserve">o </w:t>
+      </w:r>
+      <w:r>
+        <w:rPr>
+          <w:rStyle w:val="Strong"/>
+          <w:b/>
+        </w:rPr>
+        <w:t>K</w:t>
+      </w:r>
+      <w:r>
+        <w:rPr>
+          <w:rStyle w:val="Strong"/>
+          <w:b/>
+        </w:rPr>
+        <w:t>now HydroDesktop</w:t>
+      </w:r>
       <w:bookmarkEnd w:id="21"/>
-    </w:p>
-    <w:p>
-      <w:pPr>
-        <w:rPr>
-          <w:lang w:eastAsia="zh-CN" w:bidi="ar-SA"/>
-        </w:rPr>
-      </w:pPr>
-      <w:r>
-        <w:rPr>
-          <w:lang w:eastAsia="zh-CN" w:bidi="ar-SA"/>
-        </w:rPr>
-        <w:t xml:space="preserve">Suppose you </w:t>
-      </w:r>
-      <w:r>
-        <w:rPr>
-          <w:lang w:eastAsia="zh-CN" w:bidi="ar-SA"/>
-        </w:rPr>
-        <w:t xml:space="preserve">live in </w:t>
-      </w:r>
-      <w:r>
-        <w:rPr>
-          <w:lang w:eastAsia="zh-CN" w:bidi="ar-SA"/>
-        </w:rPr>
-        <w:t>Hays County in Texas</w:t>
-      </w:r>
-      <w:r>
-        <w:rPr>
-          <w:lang w:eastAsia="zh-CN" w:bidi="ar-SA"/>
-        </w:rPr>
-        <w:t xml:space="preserve">, and for years you have enjoyed taking a dip in the Blue Hole swimming area along Cypress Creek during hot Texas summers.  As population growth and increased groundwater pumping threaten Jacob’s Well Spring, the primary source of water for Cypress Creek, you decide to learn more about this valuable resource.  </w:t>
-      </w:r>
-      <w:r>
-        <w:rPr>
-          <w:lang w:eastAsia="zh-CN" w:bidi="ar-SA"/>
-        </w:rPr>
-        <w:t xml:space="preserve">In this exercise, you’ll use HydroDesktop to </w:t>
-      </w:r>
-      <w:r>
-        <w:rPr>
-          <w:lang w:eastAsia="zh-CN" w:bidi="ar-SA"/>
-        </w:rPr>
-        <w:t xml:space="preserve">find temperature data and see how it compares to a nearby river.  </w:t>
-      </w:r>
-    </w:p>
-    <w:p>
-      <w:pPr>
-        <w:pStyle w:val="Heading2"/>
-        <w:rPr>
-          <w:rStyle w:val="Strong"/>
-          <w:b/>
-        </w:rPr>
-      </w:pPr>
-      <w:bookmarkStart w:id="22" w:name="_Toc271110240"/>
-      <w:bookmarkStart w:id="23" w:name="_Toc271136118"/>
-      <w:bookmarkStart w:id="24" w:name="_Toc317063746"/>
-      <w:r>
-        <w:rPr>
-          <w:rStyle w:val="Strong"/>
-          <w:b/>
-        </w:rPr>
-        <w:t xml:space="preserve">Getting </w:t>
-      </w:r>
-      <w:r>
-        <w:rPr>
-          <w:rStyle w:val="Strong"/>
-          <w:b/>
-        </w:rPr>
-        <w:t>T</w:t>
-      </w:r>
-      <w:r>
-        <w:rPr>
-          <w:rStyle w:val="Strong"/>
-          <w:b/>
-        </w:rPr>
-        <w:t xml:space="preserve">o </w:t>
-      </w:r>
-      <w:r>
-        <w:rPr>
-          <w:rStyle w:val="Strong"/>
-          <w:b/>
-        </w:rPr>
-        <w:t>K</w:t>
-      </w:r>
-      <w:r>
-        <w:rPr>
-          <w:rStyle w:val="Strong"/>
-          <w:b/>
-        </w:rPr>
-        <w:t>now HydroDesktop</w:t>
-      </w:r>
       <w:bookmarkEnd w:id="22"/>
       <w:bookmarkEnd w:id="23"/>
-      <w:bookmarkEnd w:id="24"/>
     </w:p>
     <w:p>
       <w:pPr>
@@ -3867,6 +3865,9 @@
         <w:t>4</w:t>
       </w:r>
       <w:r>
+        <w:rPr>
+          <w:noProof/>
+        </w:rPr>
         <w:fldChar w:fldCharType="end"/>
       </w:r>
       <w:r>
@@ -4019,7 +4020,7 @@
         <w:pStyle w:val="Caption"/>
         <w:jc w:val="center"/>
       </w:pPr>
-      <w:bookmarkStart w:id="25" w:name="_Ref316639302"/>
+      <w:bookmarkStart w:id="24" w:name="_Ref316639302"/>
       <w:r>
         <w:t xml:space="preserve">Figure </w:t>
       </w:r>
@@ -4027,7 +4028,10 @@
         <w:fldChar w:fldCharType="begin"/>
       </w:r>
       <w:r>
-        <w:instrText xml:space="preserve"> SEQ Figure \* ARABIC </w:instrText>
+        <w:instrText xml:space="preserve"> SEQ Figur</w:instrText>
+      </w:r>
+      <w:r>
+        <w:instrText xml:space="preserve">e \* ARABIC </w:instrText>
       </w:r>
       <w:r>
         <w:fldChar w:fldCharType="separate"/>
@@ -4044,7 +4048,7 @@
         </w:rPr>
         <w:fldChar w:fldCharType="end"/>
       </w:r>
-      <w:bookmarkEnd w:id="25"/>
+      <w:bookmarkEnd w:id="24"/>
       <w:r>
         <w:t xml:space="preserve"> </w:t>
       </w:r>
@@ -4076,20 +4080,20 @@
       <w:pPr>
         <w:pStyle w:val="Heading2"/>
       </w:pPr>
-      <w:bookmarkStart w:id="26" w:name="_Toc271136119"/>
-      <w:bookmarkStart w:id="27" w:name="_Toc317063747"/>
+      <w:bookmarkStart w:id="25" w:name="_Toc271136119"/>
+      <w:bookmarkStart w:id="26" w:name="_Toc317063747"/>
       <w:r>
         <w:t>Saving</w:t>
       </w:r>
       <w:r>
         <w:t xml:space="preserve"> a Project</w:t>
       </w:r>
+      <w:bookmarkEnd w:id="25"/>
       <w:bookmarkEnd w:id="26"/>
-      <w:bookmarkEnd w:id="27"/>
-    </w:p>
-    <w:p>
-      <w:bookmarkStart w:id="28" w:name="_Toc271110244"/>
-      <w:bookmarkStart w:id="29" w:name="_Toc271136120"/>
+    </w:p>
+    <w:p>
+      <w:bookmarkStart w:id="27" w:name="_Toc271110244"/>
+      <w:bookmarkStart w:id="28" w:name="_Toc271136120"/>
       <w:r>
         <w:t xml:space="preserve">HydroDesktop manages your work within </w:t>
       </w:r>
@@ -4104,7 +4108,7 @@
       </w:r>
       <w:proofErr w:type="spellStart"/>
       <w:r>
-        <w:t>hdprj</w:t>
+        <w:t>dspx</w:t>
       </w:r>
       <w:proofErr w:type="spellEnd"/>
       <w:r>
@@ -4146,7 +4150,7 @@
       </w:r>
     </w:p>
     <w:p>
-      <w:bookmarkStart w:id="30" w:name="_Toc271110243"/>
+      <w:bookmarkStart w:id="29" w:name="_Toc271110243"/>
     </w:p>
     <w:p>
       <w:pPr>
@@ -4172,7 +4176,7 @@
         </w:rPr>
         <w:t>project and database:</w:t>
       </w:r>
-      <w:bookmarkEnd w:id="30"/>
+      <w:bookmarkEnd w:id="29"/>
     </w:p>
     <w:p>
       <w:pPr>
@@ -4267,7 +4271,10 @@
         <w:t>s</w:t>
       </w:r>
       <w:r>
-        <w:t>.sqlilte</w:t>
+        <w:t>.sqli</w:t>
+      </w:r>
+      <w:r>
+        <w:t>te</w:t>
       </w:r>
       <w:proofErr w:type="spellEnd"/>
       <w:r>
@@ -4278,14 +4285,14 @@
       <w:pPr>
         <w:pStyle w:val="Heading2"/>
       </w:pPr>
-      <w:bookmarkStart w:id="31" w:name="_Toc317063748"/>
+      <w:bookmarkStart w:id="30" w:name="_Toc317063748"/>
       <w:r>
         <w:lastRenderedPageBreak/>
         <w:t>Searching for Hydrologic Data</w:t>
       </w:r>
+      <w:bookmarkEnd w:id="27"/>
       <w:bookmarkEnd w:id="28"/>
-      <w:bookmarkEnd w:id="29"/>
-      <w:bookmarkEnd w:id="31"/>
+      <w:bookmarkEnd w:id="30"/>
     </w:p>
     <w:p>
       <w:r>
@@ -4403,7 +4410,7 @@
         <w:pStyle w:val="Caption"/>
         <w:jc w:val="center"/>
       </w:pPr>
-      <w:bookmarkStart w:id="32" w:name="_Ref275773107"/>
+      <w:bookmarkStart w:id="31" w:name="_Ref275773107"/>
       <w:r>
         <w:t xml:space="preserve">Figure </w:t>
       </w:r>
@@ -4416,6 +4423,7 @@
       <w:r>
         <w:fldChar w:fldCharType="separate"/>
       </w:r>
+      <w:proofErr w:type="gramStart"/>
       <w:r>
         <w:rPr>
           <w:noProof/>
@@ -4425,8 +4433,7 @@
       <w:r>
         <w:fldChar w:fldCharType="end"/>
       </w:r>
-      <w:bookmarkEnd w:id="32"/>
-      <w:proofErr w:type="gramStart"/>
+      <w:bookmarkEnd w:id="31"/>
       <w:r>
         <w:t xml:space="preserve"> </w:t>
       </w:r>
@@ -4536,7 +4543,7 @@
         <w:pStyle w:val="Caption"/>
         <w:jc w:val="center"/>
       </w:pPr>
-      <w:bookmarkStart w:id="33" w:name="_Ref316641970"/>
+      <w:bookmarkStart w:id="32" w:name="_Ref316641970"/>
       <w:r>
         <w:t xml:space="preserve">Figure </w:t>
       </w:r>
@@ -4556,9 +4563,12 @@
         <w:t>7</w:t>
       </w:r>
       <w:r>
+        <w:rPr>
+          <w:noProof/>
+        </w:rPr>
         <w:fldChar w:fldCharType="end"/>
       </w:r>
-      <w:bookmarkEnd w:id="33"/>
+      <w:bookmarkEnd w:id="32"/>
       <w:r>
         <w:t xml:space="preserve"> Search Tab</w:t>
       </w:r>
@@ -5271,6 +5281,9 @@
         <w:t>9</w:t>
       </w:r>
       <w:r>
+        <w:rPr>
+          <w:noProof/>
+        </w:rPr>
         <w:fldChar w:fldCharType="end"/>
       </w:r>
       <w:r>
@@ -5489,6 +5502,9 @@
         <w:t>10</w:t>
       </w:r>
       <w:r>
+        <w:rPr>
+          <w:noProof/>
+        </w:rPr>
         <w:fldChar w:fldCharType="end"/>
       </w:r>
       <w:r>
@@ -5507,14 +5523,14 @@
       <w:pPr>
         <w:pStyle w:val="Heading2"/>
       </w:pPr>
-      <w:bookmarkStart w:id="34" w:name="_Toc317063749"/>
+      <w:bookmarkStart w:id="33" w:name="_Toc317063749"/>
       <w:r>
         <w:t>Download</w:t>
       </w:r>
       <w:r>
         <w:t>ing Data</w:t>
       </w:r>
-      <w:bookmarkEnd w:id="34"/>
+      <w:bookmarkEnd w:id="33"/>
     </w:p>
     <w:p>
       <w:r>
@@ -6033,6 +6049,9 @@
         <w:t>12</w:t>
       </w:r>
       <w:r>
+        <w:rPr>
+          <w:noProof/>
+        </w:rPr>
         <w:fldChar w:fldCharType="end"/>
       </w:r>
       <w:r>
@@ -6075,11 +6094,11 @@
       <w:pPr>
         <w:pStyle w:val="Heading2"/>
       </w:pPr>
-      <w:bookmarkStart w:id="35" w:name="_Toc317063750"/>
+      <w:bookmarkStart w:id="34" w:name="_Toc317063750"/>
       <w:r>
         <w:t>Downloading Additional Data</w:t>
       </w:r>
-      <w:bookmarkEnd w:id="35"/>
+      <w:bookmarkEnd w:id="34"/>
     </w:p>
     <w:p>
       <w:pPr>
@@ -6419,6 +6438,9 @@
         <w:t>13</w:t>
       </w:r>
       <w:r>
+        <w:rPr>
+          <w:noProof/>
+        </w:rPr>
         <w:fldChar w:fldCharType="end"/>
       </w:r>
       <w:r>
@@ -6746,18 +6768,18 @@
       <w:pPr>
         <w:pStyle w:val="Heading2"/>
       </w:pPr>
-      <w:bookmarkStart w:id="36" w:name="_Toc271110251"/>
-      <w:bookmarkStart w:id="37" w:name="_Toc271136122"/>
-      <w:bookmarkStart w:id="38" w:name="_Toc317063751"/>
+      <w:bookmarkStart w:id="35" w:name="_Toc271110251"/>
+      <w:bookmarkStart w:id="36" w:name="_Toc271136122"/>
+      <w:bookmarkStart w:id="37" w:name="_Toc317063751"/>
       <w:r>
         <w:t>Visualiz</w:t>
       </w:r>
+      <w:bookmarkEnd w:id="35"/>
+      <w:r>
+        <w:t>ing Time Series Data</w:t>
+      </w:r>
       <w:bookmarkEnd w:id="36"/>
-      <w:r>
-        <w:t>ing Time Series Data</w:t>
-      </w:r>
       <w:bookmarkEnd w:id="37"/>
-      <w:bookmarkEnd w:id="38"/>
     </w:p>
     <w:p>
       <w:pPr>
@@ -6960,9 +6982,9 @@
         </w:rPr>
         <w:drawing>
           <wp:inline distT="0" distB="0" distL="0" distR="0">
-            <wp:extent cx="5047488" cy="3502152"/>
+            <wp:extent cx="5943600" cy="4286885"/>
             <wp:effectExtent l="0" t="0" r="0" b="0"/>
-            <wp:docPr id="42" name="Picture 42"/>
+            <wp:docPr id="2" name="Picture 2"/>
             <wp:cNvGraphicFramePr>
               <a:graphicFrameLocks xmlns:a="http://schemas.openxmlformats.org/drawingml/2006/main" noChangeAspect="1"/>
             </wp:cNvGraphicFramePr>
@@ -6970,10 +6992,8 @@
               <a:graphicData uri="http://schemas.openxmlformats.org/drawingml/2006/picture">
                 <pic:pic xmlns:pic="http://schemas.openxmlformats.org/drawingml/2006/picture">
                   <pic:nvPicPr>
-                    <pic:cNvPr id="0" name="Picture 7"/>
-                    <pic:cNvPicPr>
-                      <a:picLocks noChangeAspect="1" noChangeArrowheads="1"/>
-                    </pic:cNvPicPr>
+                    <pic:cNvPr id="0" name="temperature_graph.png"/>
+                    <pic:cNvPicPr/>
                   </pic:nvPicPr>
                   <pic:blipFill>
                     <a:blip r:embed="rId33">
@@ -6983,23 +7003,18 @@
                         </a:ext>
                       </a:extLst>
                     </a:blip>
-                    <a:srcRect/>
                     <a:stretch>
                       <a:fillRect/>
                     </a:stretch>
                   </pic:blipFill>
-                  <pic:spPr bwMode="auto">
+                  <pic:spPr>
                     <a:xfrm>
                       <a:off x="0" y="0"/>
-                      <a:ext cx="5047488" cy="3502152"/>
+                      <a:ext cx="5943600" cy="4286885"/>
                     </a:xfrm>
                     <a:prstGeom prst="rect">
                       <a:avLst/>
                     </a:prstGeom>
-                    <a:noFill/>
-                    <a:ln>
-                      <a:noFill/>
-                    </a:ln>
                   </pic:spPr>
                 </pic:pic>
               </a:graphicData>
@@ -7102,7 +7117,11 @@
         <w:t xml:space="preserve"> while Jacob’s Well Spring</w:t>
       </w:r>
       <w:r>
-        <w:t xml:space="preserve"> is fueled by groundwater.  While the groundwater system does maintain a much more steady temperature than the surface water system, notice how jumps still exist, such as the sudden decrease in temperature in mid-January, 2010.  Let’s plot flow on this graph to see why this might be happening.</w:t>
+        <w:t xml:space="preserve"> is fueled by groundwater.  While the groundwater system does maintain a much more steady temperature than the surface </w:t>
+      </w:r>
+      <w:r>
+        <w:lastRenderedPageBreak/>
+        <w:t>water system, notice how jumps still exist, such as the sudden decrease in temperature in mid-January, 2010.  Let’s plot flow on this graph to see why this might be happening.</w:t>
       </w:r>
     </w:p>
     <w:p>
@@ -7128,7 +7147,6 @@
     </w:p>
     <w:p>
       <w:r>
-        <w:lastRenderedPageBreak/>
         <w:t>Notice the sharp increase in streamflow around the same time that the water temperature dropped.  It seems like the system is experiencing a large influx of surface water</w:t>
       </w:r>
       <w:r>
@@ -7151,9 +7169,9 @@
         </w:rPr>
         <w:drawing>
           <wp:inline distT="0" distB="0" distL="0" distR="0">
-            <wp:extent cx="5141595" cy="3813175"/>
+            <wp:extent cx="5943600" cy="4457700"/>
             <wp:effectExtent l="0" t="0" r="0" b="0"/>
-            <wp:docPr id="49" name="Picture 49"/>
+            <wp:docPr id="10" name="Picture 10"/>
             <wp:cNvGraphicFramePr>
               <a:graphicFrameLocks xmlns:a="http://schemas.openxmlformats.org/drawingml/2006/main" noChangeAspect="1"/>
             </wp:cNvGraphicFramePr>
@@ -7161,10 +7179,8 @@
               <a:graphicData uri="http://schemas.openxmlformats.org/drawingml/2006/picture">
                 <pic:pic xmlns:pic="http://schemas.openxmlformats.org/drawingml/2006/picture">
                   <pic:nvPicPr>
-                    <pic:cNvPr id="0" name="Picture 9"/>
-                    <pic:cNvPicPr>
-                      <a:picLocks noChangeAspect="1" noChangeArrowheads="1"/>
-                    </pic:cNvPicPr>
+                    <pic:cNvPr id="0" name="temperature_drop.png"/>
+                    <pic:cNvPicPr/>
                   </pic:nvPicPr>
                   <pic:blipFill>
                     <a:blip r:embed="rId34">
@@ -7174,23 +7190,18 @@
                         </a:ext>
                       </a:extLst>
                     </a:blip>
-                    <a:srcRect/>
                     <a:stretch>
                       <a:fillRect/>
                     </a:stretch>
                   </pic:blipFill>
-                  <pic:spPr bwMode="auto">
+                  <pic:spPr>
                     <a:xfrm>
                       <a:off x="0" y="0"/>
-                      <a:ext cx="5141595" cy="3813175"/>
+                      <a:ext cx="5943600" cy="4457700"/>
                     </a:xfrm>
                     <a:prstGeom prst="rect">
                       <a:avLst/>
                     </a:prstGeom>
-                    <a:noFill/>
-                    <a:ln>
-                      <a:noFill/>
-                    </a:ln>
                   </pic:spPr>
                 </pic:pic>
               </a:graphicData>
@@ -7271,11 +7282,12 @@
       <w:pPr>
         <w:pStyle w:val="Heading2"/>
       </w:pPr>
-      <w:bookmarkStart w:id="39" w:name="_Toc317063752"/>
-      <w:r>
+      <w:bookmarkStart w:id="38" w:name="_Toc317063752"/>
+      <w:r>
+        <w:lastRenderedPageBreak/>
         <w:t>Delineating Watersheds</w:t>
       </w:r>
-      <w:bookmarkEnd w:id="39"/>
+      <w:bookmarkEnd w:id="38"/>
     </w:p>
     <w:p>
       <w:pPr>
@@ -7328,7 +7340,6 @@
         <w:rPr>
           <w:lang w:eastAsia="zh-CN" w:bidi="ar-SA"/>
         </w:rPr>
-        <w:lastRenderedPageBreak/>
         <w:t>Note that the watershed returned is for the outlet of the entire reach, so if the point you clicked isn’t at the reach outlet, then the resulting watershed will include some additional area downstream of your clicked point.  Thus, this tool is useful for helping to identify an area of interest but should not be used to determine watershed parameters such as area.  Future versions of the tool will support more precise delineation.</w:t>
       </w:r>
     </w:p>
@@ -7633,6 +7644,7 @@
       <w:r>
         <w:fldChar w:fldCharType="separate"/>
       </w:r>
+      <w:proofErr w:type="gramStart"/>
       <w:r>
         <w:rPr>
           <w:noProof/>
@@ -7645,7 +7657,6 @@
         </w:rPr>
         <w:fldChar w:fldCharType="end"/>
       </w:r>
-      <w:proofErr w:type="gramStart"/>
       <w:r>
         <w:t xml:space="preserve"> </w:t>
       </w:r>
@@ -7677,7 +7688,11 @@
         <w:br/>
       </w:r>
       <w:r>
-        <w:t>Recall that the watershed is actually delineated for the outlet of the nearest NHD reach, which happens to be very close to Jacob’s Well Spring in this example.  Also be aware that the surface watershed you just delineated defines some but not all of the area contributing water to the aquifer for Jacob’s Well Spring.  However, the area will suffice for this exercise which merely demonstrates how to delineate watersheds and use those watersheds to find data.</w:t>
+        <w:t xml:space="preserve">Recall that the watershed is actually delineated for the outlet of the nearest NHD reach, which happens to be very close to Jacob’s Well Spring in this example.  Also be aware that the surface watershed you just delineated defines some but not all of the area contributing water to the aquifer for Jacob’s Well Spring.  However, the area </w:t>
+      </w:r>
+      <w:r>
+        <w:lastRenderedPageBreak/>
+        <w:t>will suffice for this exercise which merely demonstrates how to delineate watersheds and use those watersheds to find data.</w:t>
       </w:r>
     </w:p>
     <w:p/>
@@ -7690,7 +7705,7 @@
       <w:pPr>
         <w:pStyle w:val="Heading2"/>
       </w:pPr>
-      <w:bookmarkStart w:id="40" w:name="_Toc317063753"/>
+      <w:bookmarkStart w:id="39" w:name="_Toc317063753"/>
       <w:r>
         <w:t xml:space="preserve">Finding </w:t>
       </w:r>
@@ -7700,7 +7715,7 @@
       <w:r>
         <w:t xml:space="preserve"> within a Watershed</w:t>
       </w:r>
-      <w:bookmarkEnd w:id="40"/>
+      <w:bookmarkEnd w:id="39"/>
     </w:p>
     <w:p>
       <w:r>
@@ -7731,7 +7746,6 @@
         </w:numPr>
       </w:pPr>
       <w:r>
-        <w:lastRenderedPageBreak/>
         <w:t xml:space="preserve">In the ribbon, click </w:t>
       </w:r>
       <w:r>
@@ -7836,19 +7850,7 @@
         <w:rPr>
           <w:lang w:eastAsia="zh-CN" w:bidi="ar-SA"/>
         </w:rPr>
-        <w:t xml:space="preserve"> as the active layer.  The default field of </w:t>
-      </w:r>
-      <w:r>
-        <w:rPr>
-          <w:lang w:eastAsia="zh-CN" w:bidi="ar-SA"/>
-        </w:rPr>
-        <w:t>Id</w:t>
-      </w:r>
-      <w:r>
-        <w:rPr>
-          <w:lang w:eastAsia="zh-CN" w:bidi="ar-SA"/>
-        </w:rPr>
-        <w:t xml:space="preserve"> will suffice.</w:t>
+        <w:t xml:space="preserve"> as the active layer.  The default field of Id will suffice.</w:t>
       </w:r>
     </w:p>
     <w:p>
@@ -7867,13 +7869,7 @@
         <w:rPr>
           <w:lang w:eastAsia="zh-CN" w:bidi="ar-SA"/>
         </w:rPr>
-        <w:t>Select</w:t>
-      </w:r>
-      <w:r>
-        <w:rPr>
-          <w:lang w:eastAsia="zh-CN" w:bidi="ar-SA"/>
-        </w:rPr>
-        <w:t xml:space="preserve"> the only value present, which is probably a value of 1.</w:t>
+        <w:t>Select the only value present, which is probably a value of 1.</w:t>
       </w:r>
     </w:p>
     <w:p>
@@ -7923,13 +7919,7 @@
         <w:rPr>
           <w:lang w:eastAsia="zh-CN" w:bidi="ar-SA"/>
         </w:rPr>
-        <w:t>I</w:t>
-      </w:r>
-      <w:r>
-        <w:rPr>
-          <w:lang w:eastAsia="zh-CN" w:bidi="ar-SA"/>
-        </w:rPr>
-        <w:t xml:space="preserve">n the </w:t>
+        <w:t xml:space="preserve">In the </w:t>
       </w:r>
       <w:r>
         <w:rPr>
@@ -7973,31 +7963,7 @@
         <w:rPr>
           <w:lang w:eastAsia="zh-CN" w:bidi="ar-SA"/>
         </w:rPr>
-        <w:t xml:space="preserve">Restrict the search to </w:t>
-      </w:r>
-      <w:r>
-        <w:rPr>
-          <w:lang w:eastAsia="zh-CN" w:bidi="ar-SA"/>
-        </w:rPr>
-        <w:t xml:space="preserve">the NWS West Gulf River Forecast Center’s </w:t>
-      </w:r>
-      <w:r>
-        <w:rPr>
-          <w:lang w:eastAsia="zh-CN" w:bidi="ar-SA"/>
-        </w:rPr>
-        <w:t xml:space="preserve">(WGRFC) </w:t>
-      </w:r>
-      <w:r>
-        <w:rPr>
-          <w:lang w:eastAsia="zh-CN" w:bidi="ar-SA"/>
-        </w:rPr>
-        <w:t>multi-sensor precipitation estimates</w:t>
-      </w:r>
-      <w:r>
-        <w:rPr>
-          <w:lang w:eastAsia="zh-CN" w:bidi="ar-SA"/>
-        </w:rPr>
-        <w:t>.</w:t>
+        <w:t>Restrict the search to the NWS West Gulf River Forecast Center’s (WGRFC) multi-sensor precipitation estimates.</w:t>
       </w:r>
     </w:p>
     <w:p>
@@ -8028,19 +7994,7 @@
         <w:rPr>
           <w:lang w:eastAsia="zh-CN" w:bidi="ar-SA"/>
         </w:rPr>
-        <w:t xml:space="preserve"> panel, click</w:t>
-      </w:r>
-      <w:r>
-        <w:rPr>
-          <w:lang w:eastAsia="zh-CN" w:bidi="ar-SA"/>
-        </w:rPr>
-        <w:t xml:space="preserve"> the currently selected data source,</w:t>
-      </w:r>
-      <w:r>
-        <w:rPr>
-          <w:lang w:eastAsia="zh-CN" w:bidi="ar-SA"/>
-        </w:rPr>
-        <w:t xml:space="preserve"> </w:t>
+        <w:t xml:space="preserve"> panel, click the currently selected data source, </w:t>
       </w:r>
       <w:r>
         <w:rPr>
@@ -8325,7 +8279,10 @@
         <w:fldChar w:fldCharType="begin"/>
       </w:r>
       <w:r>
-        <w:instrText xml:space="preserve"> SEQ Figure \* ARABIC </w:instrText>
+        <w:instrText xml:space="preserve"> </w:instrText>
+      </w:r>
+      <w:r>
+        <w:instrText xml:space="preserve">SEQ Figure \* ARABIC </w:instrText>
       </w:r>
       <w:r>
         <w:fldChar w:fldCharType="separate"/>
@@ -8337,6 +8294,9 @@
         <w:t>17</w:t>
       </w:r>
       <w:r>
+        <w:rPr>
+          <w:noProof/>
+        </w:rPr>
         <w:fldChar w:fldCharType="end"/>
       </w:r>
       <w:r>
@@ -8355,6 +8315,7 @@
         </w:rPr>
       </w:pPr>
       <w:r>
+        <w:lastRenderedPageBreak/>
         <w:t>Hide the Download Manager when the download is complete.</w:t>
       </w:r>
     </w:p>
@@ -8439,12 +8400,11 @@
           <w:noProof/>
           <w:lang w:bidi="ar-SA"/>
         </w:rPr>
-        <w:lastRenderedPageBreak/>
         <w:drawing>
           <wp:inline distT="0" distB="0" distL="0" distR="0">
-            <wp:extent cx="5129784" cy="3803904"/>
-            <wp:effectExtent l="19050" t="19050" r="0" b="6350"/>
-            <wp:docPr id="5" name="Picture 5"/>
+            <wp:extent cx="5120640" cy="3694176"/>
+            <wp:effectExtent l="0" t="0" r="0" b="0"/>
+            <wp:docPr id="13" name="Picture 13"/>
             <wp:cNvGraphicFramePr>
               <a:graphicFrameLocks xmlns:a="http://schemas.openxmlformats.org/drawingml/2006/main" noChangeAspect="1"/>
             </wp:cNvGraphicFramePr>
@@ -8452,10 +8412,8 @@
               <a:graphicData uri="http://schemas.openxmlformats.org/drawingml/2006/picture">
                 <pic:pic xmlns:pic="http://schemas.openxmlformats.org/drawingml/2006/picture">
                   <pic:nvPicPr>
-                    <pic:cNvPr id="0" name="Picture 4"/>
-                    <pic:cNvPicPr>
-                      <a:picLocks noChangeAspect="1" noChangeArrowheads="1"/>
-                    </pic:cNvPicPr>
+                    <pic:cNvPr id="0" name="precipitation_graph.png"/>
+                    <pic:cNvPicPr/>
                   </pic:nvPicPr>
                   <pic:blipFill>
                     <a:blip r:embed="rId37">
@@ -8465,25 +8423,18 @@
                         </a:ext>
                       </a:extLst>
                     </a:blip>
-                    <a:srcRect/>
                     <a:stretch>
                       <a:fillRect/>
                     </a:stretch>
                   </pic:blipFill>
-                  <pic:spPr bwMode="auto">
+                  <pic:spPr>
                     <a:xfrm>
                       <a:off x="0" y="0"/>
-                      <a:ext cx="5129784" cy="3803904"/>
+                      <a:ext cx="5120640" cy="3694176"/>
                     </a:xfrm>
                     <a:prstGeom prst="rect">
                       <a:avLst/>
                     </a:prstGeom>
-                    <a:noFill/>
-                    <a:ln>
-                      <a:solidFill>
-                        <a:schemeClr val="tx1"/>
-                      </a:solidFill>
-                    </a:ln>
                   </pic:spPr>
                 </pic:pic>
               </a:graphicData>
@@ -8509,6 +8460,7 @@
       <w:r>
         <w:fldChar w:fldCharType="separate"/>
       </w:r>
+      <w:proofErr w:type="gramStart"/>
       <w:r>
         <w:rPr>
           <w:noProof/>
@@ -8518,7 +8470,6 @@
       <w:r>
         <w:fldChar w:fldCharType="end"/>
       </w:r>
-      <w:proofErr w:type="gramStart"/>
       <w:r>
         <w:t xml:space="preserve"> </w:t>
       </w:r>
@@ -8539,9 +8490,9 @@
       <w:pPr>
         <w:pStyle w:val="Heading2"/>
       </w:pPr>
-      <w:bookmarkStart w:id="41" w:name="_Toc271110252"/>
-      <w:bookmarkStart w:id="42" w:name="_Toc271136123"/>
-      <w:bookmarkStart w:id="43" w:name="_Toc317063754"/>
+      <w:bookmarkStart w:id="40" w:name="_Toc271110252"/>
+      <w:bookmarkStart w:id="41" w:name="_Toc271136123"/>
+      <w:bookmarkStart w:id="42" w:name="_Toc317063754"/>
       <w:r>
         <w:t>Export</w:t>
       </w:r>
@@ -8551,9 +8502,9 @@
       <w:r>
         <w:t xml:space="preserve"> Data</w:t>
       </w:r>
+      <w:bookmarkEnd w:id="40"/>
       <w:bookmarkEnd w:id="41"/>
       <w:bookmarkEnd w:id="42"/>
-      <w:bookmarkEnd w:id="43"/>
     </w:p>
     <w:p>
       <w:r>
@@ -8665,6 +8616,7 @@
     </w:p>
     <w:p>
       <w:r>
+        <w:lastRenderedPageBreak/>
         <w:t xml:space="preserve">This tool exports data to a delimited text file.  In the Export </w:t>
       </w:r>
       <w:proofErr w:type="gramStart"/>
@@ -8676,7 +8628,25 @@
       </w:r>
       <w:proofErr w:type="gramEnd"/>
       <w:r>
-        <w:t xml:space="preserve"> Text File dialog, notice that the time series are organized into themes.  Each theme corresponds to a given data source and search parameter.  You can choose to only export data for a given theme if desired.  </w:t>
+        <w:t xml:space="preserve"> Text File dialog, notice that the time series are organized into </w:t>
+      </w:r>
+      <w:r>
+        <w:t>“data sites” layers</w:t>
+      </w:r>
+      <w:r>
+        <w:t xml:space="preserve">.  Each </w:t>
+      </w:r>
+      <w:r>
+        <w:t>“data sites” layer</w:t>
+      </w:r>
+      <w:r>
+        <w:t xml:space="preserve"> corresponds to a given data source and search parameter.  You can choose to only export data for a given </w:t>
+      </w:r>
+      <w:r>
+        <w:t>data source</w:t>
+      </w:r>
+      <w:r>
+        <w:t xml:space="preserve"> if desired.  </w:t>
       </w:r>
       <w:r>
         <w:t>You can also control the fields that are included in the export and choose a delimiter.  For this exercise, you will accept all defaults to produce a comma delimited text file.</w:t>
@@ -8696,12 +8666,11 @@
           <w:noProof/>
           <w:lang w:bidi="ar-SA"/>
         </w:rPr>
-        <w:lastRenderedPageBreak/>
         <w:drawing>
-          <wp:inline distT="0" distB="0" distL="0" distR="0" wp14:anchorId="6BB1E55C" wp14:editId="22B8FB3A">
-            <wp:extent cx="2926080" cy="4142232"/>
+          <wp:inline distT="0" distB="0" distL="0" distR="0" wp14:anchorId="27C6F502" wp14:editId="16B2216D">
+            <wp:extent cx="3127248" cy="4416552"/>
             <wp:effectExtent l="0" t="0" r="0" b="0"/>
-            <wp:docPr id="6" name="Picture 6"/>
+            <wp:docPr id="14" name="Picture 14"/>
             <wp:cNvGraphicFramePr>
               <a:graphicFrameLocks xmlns:a="http://schemas.openxmlformats.org/drawingml/2006/main" noChangeAspect="1"/>
             </wp:cNvGraphicFramePr>
@@ -8721,7 +8690,7 @@
                   <pic:spPr>
                     <a:xfrm>
                       <a:off x="0" y="0"/>
-                      <a:ext cx="2926080" cy="4142232"/>
+                      <a:ext cx="3127248" cy="4416552"/>
                     </a:xfrm>
                     <a:prstGeom prst="rect">
                       <a:avLst/>
@@ -8751,6 +8720,7 @@
       <w:r>
         <w:fldChar w:fldCharType="separate"/>
       </w:r>
+      <w:proofErr w:type="gramStart"/>
       <w:r>
         <w:rPr>
           <w:noProof/>
@@ -8758,9 +8728,11 @@
         <w:t>19</w:t>
       </w:r>
       <w:r>
+        <w:rPr>
+          <w:noProof/>
+        </w:rPr>
         <w:fldChar w:fldCharType="end"/>
       </w:r>
-      <w:proofErr w:type="gramStart"/>
       <w:r>
         <w:t xml:space="preserve"> Export</w:t>
       </w:r>
@@ -8906,57 +8878,57 @@
       <w:pPr>
         <w:pStyle w:val="Heading1"/>
       </w:pPr>
-      <w:bookmarkStart w:id="44" w:name="_Toc277169739"/>
-      <w:bookmarkStart w:id="45" w:name="_Toc317063755"/>
-      <w:r>
+      <w:bookmarkStart w:id="43" w:name="_Toc277169739"/>
+      <w:bookmarkStart w:id="44" w:name="_Toc317063755"/>
+      <w:r>
+        <w:lastRenderedPageBreak/>
         <w:t>Advanced: Analysis with R</w:t>
       </w:r>
+      <w:bookmarkEnd w:id="43"/>
       <w:bookmarkEnd w:id="44"/>
+    </w:p>
+    <w:p>
+      <w:r>
+        <w:t xml:space="preserve">The work above has illustrated </w:t>
+      </w:r>
+      <w:r>
+        <w:t xml:space="preserve">how to download </w:t>
+      </w:r>
+      <w:r>
+        <w:t xml:space="preserve">temperature, precipitation and discharge data and suggested that variations in temperature in Jacob's Well Spring may be related to the mixing of surface and subsurface water sources.  In this section, you will use the </w:t>
+      </w:r>
+      <w:proofErr w:type="spellStart"/>
+      <w:r>
+        <w:t>HydroR</w:t>
+      </w:r>
+      <w:proofErr w:type="spellEnd"/>
+      <w:r>
+        <w:t xml:space="preserve"> plug-in in HydroDesktop to explore this phenomenon.  The </w:t>
+      </w:r>
+      <w:proofErr w:type="spellStart"/>
+      <w:r>
+        <w:t>HydroR</w:t>
+      </w:r>
+      <w:proofErr w:type="spellEnd"/>
+      <w:r>
+        <w:t xml:space="preserve"> plug-in provides an interface between HydroDesktop and the free R statistical software environment.  </w:t>
+      </w:r>
+    </w:p>
+    <w:p>
+      <w:pPr>
+        <w:pStyle w:val="Heading2"/>
+      </w:pPr>
+      <w:bookmarkStart w:id="45" w:name="_Toc277169741"/>
+      <w:bookmarkStart w:id="46" w:name="_Toc317063756"/>
+      <w:r>
+        <w:t xml:space="preserve">Enabling </w:t>
+      </w:r>
+      <w:proofErr w:type="spellStart"/>
+      <w:r>
+        <w:t>HydroR</w:t>
+      </w:r>
       <w:bookmarkEnd w:id="45"/>
-    </w:p>
-    <w:p>
-      <w:r>
-        <w:t xml:space="preserve">The work above has illustrated </w:t>
-      </w:r>
-      <w:r>
-        <w:t xml:space="preserve">how to download </w:t>
-      </w:r>
-      <w:r>
-        <w:t xml:space="preserve">temperature, precipitation and discharge data and suggested that variations in temperature in Jacob's Well Spring may be related to the mixing of surface and subsurface water sources.  In this section, you will use the </w:t>
-      </w:r>
-      <w:proofErr w:type="spellStart"/>
-      <w:r>
-        <w:t>HydroR</w:t>
-      </w:r>
-      <w:proofErr w:type="spellEnd"/>
-      <w:r>
-        <w:t xml:space="preserve"> plug-in in HydroDesktop to explore this phenomenon.  The </w:t>
-      </w:r>
-      <w:proofErr w:type="spellStart"/>
-      <w:r>
-        <w:t>HydroR</w:t>
-      </w:r>
-      <w:proofErr w:type="spellEnd"/>
-      <w:r>
-        <w:t xml:space="preserve"> plug-in provides an interface between HydroDesktop and the free R statistical software environment.  </w:t>
-      </w:r>
-    </w:p>
-    <w:p>
-      <w:pPr>
-        <w:pStyle w:val="Heading2"/>
-      </w:pPr>
-      <w:bookmarkStart w:id="46" w:name="_Toc277169741"/>
-      <w:bookmarkStart w:id="47" w:name="_Toc317063756"/>
-      <w:r>
-        <w:lastRenderedPageBreak/>
-        <w:t xml:space="preserve">Enabling </w:t>
-      </w:r>
-      <w:proofErr w:type="spellStart"/>
-      <w:r>
-        <w:t>HydroR</w:t>
-      </w:r>
       <w:bookmarkEnd w:id="46"/>
-      <w:bookmarkEnd w:id="47"/>
       <w:proofErr w:type="spellEnd"/>
     </w:p>
     <w:p>
@@ -9187,6 +9159,7 @@
           <w:noProof/>
           <w:lang w:bidi="ar-SA"/>
         </w:rPr>
+        <w:lastRenderedPageBreak/>
         <w:drawing>
           <wp:inline distT="0" distB="0" distL="0" distR="0">
             <wp:extent cx="4829175" cy="3657600"/>
@@ -9282,14 +9255,13 @@
       <w:pPr>
         <w:pStyle w:val="Heading2"/>
       </w:pPr>
-      <w:bookmarkStart w:id="48" w:name="_Toc277169742"/>
-      <w:bookmarkStart w:id="49" w:name="_Toc317063757"/>
-      <w:r>
-        <w:lastRenderedPageBreak/>
+      <w:bookmarkStart w:id="47" w:name="_Toc277169742"/>
+      <w:bookmarkStart w:id="48" w:name="_Toc317063757"/>
+      <w:r>
         <w:t>Plotting a Graph with R</w:t>
       </w:r>
+      <w:bookmarkEnd w:id="47"/>
       <w:bookmarkEnd w:id="48"/>
-      <w:bookmarkEnd w:id="49"/>
     </w:p>
     <w:p>
       <w:r>
@@ -9360,11 +9332,19 @@
         </w:rPr>
         <w:t xml:space="preserve"> </w:t>
       </w:r>
-      <w:r>
-        <w:rPr>
-          <w:b/>
-        </w:rPr>
-        <w:t xml:space="preserve">streamflow </w:t>
+      <w:proofErr w:type="spellStart"/>
+      <w:r>
+        <w:rPr>
+          <w:b/>
+        </w:rPr>
+        <w:t>streamflow</w:t>
+      </w:r>
+      <w:proofErr w:type="spellEnd"/>
+      <w:r>
+        <w:rPr>
+          <w:b/>
+        </w:rPr>
+        <w:t xml:space="preserve"> </w:t>
       </w:r>
       <w:r>
         <w:rPr>
@@ -9571,6 +9551,7 @@
         </w:numPr>
       </w:pPr>
       <w:r>
+        <w:lastRenderedPageBreak/>
         <w:t xml:space="preserve">To make it easier to access this streamflow time series, in the </w:t>
       </w:r>
       <w:r>
@@ -9789,7 +9770,6 @@
     </w:p>
     <w:p>
       <w:r>
-        <w:lastRenderedPageBreak/>
         <w:t>Let’s add a title to this graph.</w:t>
       </w:r>
     </w:p>
@@ -9883,13 +9863,13 @@
       <w:pPr>
         <w:pStyle w:val="Heading2"/>
       </w:pPr>
-      <w:bookmarkStart w:id="50" w:name="_Toc277169743"/>
-      <w:bookmarkStart w:id="51" w:name="_Toc317063758"/>
+      <w:bookmarkStart w:id="49" w:name="_Toc277169743"/>
+      <w:bookmarkStart w:id="50" w:name="_Toc317063758"/>
       <w:r>
         <w:t>Analyzing Flow in Jacob’s Well Spring</w:t>
       </w:r>
+      <w:bookmarkEnd w:id="49"/>
       <w:bookmarkEnd w:id="50"/>
-      <w:bookmarkEnd w:id="51"/>
     </w:p>
     <w:p>
       <w:r>
@@ -10067,6 +10047,7 @@
           <w:noProof/>
           <w:lang w:bidi="ar-SA"/>
         </w:rPr>
+        <w:lastRenderedPageBreak/>
         <w:drawing>
           <wp:inline distT="0" distB="0" distL="0" distR="0" wp14:anchorId="31EC4C34" wp14:editId="51344227">
             <wp:extent cx="2933700" cy="2371725"/>
@@ -10122,7 +10103,7 @@
         <w:pStyle w:val="Caption"/>
         <w:jc w:val="center"/>
       </w:pPr>
-      <w:bookmarkStart w:id="52" w:name="_Ref302394858"/>
+      <w:bookmarkStart w:id="51" w:name="_Ref302394858"/>
       <w:r>
         <w:t xml:space="preserve">Figure </w:t>
       </w:r>
@@ -10147,7 +10128,7 @@
         </w:rPr>
         <w:fldChar w:fldCharType="end"/>
       </w:r>
-      <w:bookmarkEnd w:id="52"/>
+      <w:bookmarkEnd w:id="51"/>
       <w:r>
         <w:t xml:space="preserve"> Surface and subsurface contributions to Jacob's Well Spring outflow and temperature</w:t>
       </w:r>
@@ -10248,7 +10229,6 @@
         </w:numPr>
       </w:pPr>
       <w:r>
-        <w:lastRenderedPageBreak/>
         <w:t xml:space="preserve">In the same manner that you created the </w:t>
       </w:r>
       <w:proofErr w:type="spellStart"/>
@@ -10412,6 +10392,7 @@
         </w:numPr>
       </w:pPr>
       <w:r>
+        <w:lastRenderedPageBreak/>
         <w:t xml:space="preserve">Enter </w:t>
       </w:r>
       <w:r>
@@ -10463,7 +10444,6 @@
           <w:noProof/>
           <w:lang w:bidi="ar-SA"/>
         </w:rPr>
-        <w:lastRenderedPageBreak/>
         <w:drawing>
           <wp:inline distT="0" distB="0" distL="0" distR="0" wp14:anchorId="70CFB45F" wp14:editId="662EBA4F">
             <wp:extent cx="5129784" cy="4471416"/>
@@ -10518,6 +10498,7 @@
       <w:r>
         <w:fldChar w:fldCharType="separate"/>
       </w:r>
+      <w:proofErr w:type="gramStart"/>
       <w:r>
         <w:rPr>
           <w:noProof/>
@@ -10530,7 +10511,6 @@
         </w:rPr>
         <w:fldChar w:fldCharType="end"/>
       </w:r>
-      <w:proofErr w:type="gramStart"/>
       <w:r>
         <w:t xml:space="preserve"> Fractional Flow</w:t>
       </w:r>
@@ -10557,26 +10537,26 @@
       <w:pPr>
         <w:pStyle w:val="Heading1"/>
       </w:pPr>
-      <w:bookmarkStart w:id="53" w:name="_Toc277169744"/>
-      <w:bookmarkStart w:id="54" w:name="_Toc317063759"/>
+      <w:bookmarkStart w:id="52" w:name="_Toc277169744"/>
+      <w:bookmarkStart w:id="53" w:name="_Toc317063759"/>
       <w:r>
         <w:lastRenderedPageBreak/>
         <w:t>Appendix A: R Scripts</w:t>
       </w:r>
+      <w:bookmarkEnd w:id="52"/>
       <w:bookmarkEnd w:id="53"/>
+    </w:p>
+    <w:p>
+      <w:pPr>
+        <w:pStyle w:val="Heading2"/>
+      </w:pPr>
+      <w:bookmarkStart w:id="54" w:name="_Toc277169745"/>
+      <w:bookmarkStart w:id="55" w:name="_Toc317063760"/>
+      <w:r>
+        <w:t>Script 1: Preparing Inputs for Flow Analysis</w:t>
+      </w:r>
       <w:bookmarkEnd w:id="54"/>
-    </w:p>
-    <w:p>
-      <w:pPr>
-        <w:pStyle w:val="Heading2"/>
-      </w:pPr>
-      <w:bookmarkStart w:id="55" w:name="_Toc277169745"/>
-      <w:bookmarkStart w:id="56" w:name="_Toc317063760"/>
-      <w:r>
-        <w:t>Script 1: Preparing Inputs for Flow Analysis</w:t>
-      </w:r>
       <w:bookmarkEnd w:id="55"/>
-      <w:bookmarkEnd w:id="56"/>
     </w:p>
     <w:p>
       <w:pPr>
@@ -11205,6 +11185,23 @@
       <w:r>
         <w:rPr>
           <w:rFonts w:ascii="Courier New" w:hAnsi="Courier New" w:cs="Courier New"/>
+          <w:color w:val="000000"/>
+          <w:lang w:eastAsia="zh-CN" w:bidi="ar-SA"/>
+        </w:rPr>
+        <w:t>as.Date</w:t>
+      </w:r>
+      <w:proofErr w:type="spellEnd"/>
+      <w:r>
+        <w:rPr>
+          <w:rFonts w:ascii="Courier New" w:hAnsi="Courier New" w:cs="Courier New"/>
+          <w:color w:val="000000"/>
+          <w:lang w:eastAsia="zh-CN" w:bidi="ar-SA"/>
+        </w:rPr>
+        <w:t>(</w:t>
+      </w:r>
+      <w:r>
+        <w:rPr>
+          <w:rFonts w:ascii="Courier New" w:hAnsi="Courier New" w:cs="Courier New"/>
           <w:color w:val="008B8B"/>
           <w:lang w:eastAsia="zh-CN" w:bidi="ar-SA"/>
         </w:rPr>
@@ -11216,7 +11213,16 @@
           <w:color w:val="000000"/>
           <w:lang w:eastAsia="zh-CN" w:bidi="ar-SA"/>
         </w:rPr>
-        <w:t>.blanco$LocalDateTime,DT</w:t>
+        <w:t>.</w:t>
+      </w:r>
+      <w:proofErr w:type="spellStart"/>
+      <w:r>
+        <w:rPr>
+          <w:rFonts w:ascii="Courier New" w:hAnsi="Courier New" w:cs="Courier New"/>
+          <w:color w:val="000000"/>
+          <w:lang w:eastAsia="zh-CN" w:bidi="ar-SA"/>
+        </w:rPr>
+        <w:t>blanco$LocalDateTime</w:t>
       </w:r>
       <w:proofErr w:type="spellEnd"/>
       <w:r>
@@ -11225,7 +11231,37 @@
           <w:color w:val="000000"/>
           <w:lang w:eastAsia="zh-CN" w:bidi="ar-SA"/>
         </w:rPr>
+        <w:t>,</w:t>
+      </w:r>
+      <w:r>
+        <w:rPr>
+          <w:rFonts w:ascii="Courier New" w:hAnsi="Courier New" w:cs="Courier New"/>
+          <w:color w:val="8B0000"/>
+        </w:rPr>
+        <w:t>"%Y-%m-%d %H:%M:%S"</w:t>
+      </w:r>
+      <w:r>
+        <w:rPr>
+          <w:rFonts w:ascii="Courier New" w:hAnsi="Courier New" w:cs="Courier New"/>
+          <w:color w:val="8B0000"/>
+        </w:rPr>
         <w:t>)</w:t>
+      </w:r>
+      <w:r>
+        <w:rPr>
+          <w:rFonts w:ascii="Courier New" w:hAnsi="Courier New" w:cs="Courier New"/>
+          <w:color w:val="000000"/>
+          <w:lang w:eastAsia="zh-CN" w:bidi="ar-SA"/>
+        </w:rPr>
+        <w:t>, D</w:t>
+      </w:r>
+      <w:r>
+        <w:rPr>
+          <w:rFonts w:ascii="Courier New" w:hAnsi="Courier New" w:cs="Courier New"/>
+          <w:color w:val="000000"/>
+          <w:lang w:eastAsia="zh-CN" w:bidi="ar-SA"/>
+        </w:rPr>
+        <w:t>T)</w:t>
       </w:r>
     </w:p>
     <w:p>
@@ -11429,6 +11465,23 @@
       <w:r>
         <w:rPr>
           <w:rFonts w:ascii="Courier New" w:hAnsi="Courier New" w:cs="Courier New"/>
+          <w:color w:val="000000"/>
+          <w:lang w:eastAsia="zh-CN" w:bidi="ar-SA"/>
+        </w:rPr>
+        <w:t>as.Date</w:t>
+      </w:r>
+      <w:proofErr w:type="spellEnd"/>
+      <w:r>
+        <w:rPr>
+          <w:rFonts w:ascii="Courier New" w:hAnsi="Courier New" w:cs="Courier New"/>
+          <w:color w:val="000000"/>
+          <w:lang w:eastAsia="zh-CN" w:bidi="ar-SA"/>
+        </w:rPr>
+        <w:t>(</w:t>
+      </w:r>
+      <w:r>
+        <w:rPr>
+          <w:rFonts w:ascii="Courier New" w:hAnsi="Courier New" w:cs="Courier New"/>
           <w:color w:val="008B8B"/>
           <w:lang w:eastAsia="zh-CN" w:bidi="ar-SA"/>
         </w:rPr>
@@ -11440,7 +11493,16 @@
           <w:color w:val="000000"/>
           <w:lang w:eastAsia="zh-CN" w:bidi="ar-SA"/>
         </w:rPr>
-        <w:t>.jacobs$LocalDateTime,DT</w:t>
+        <w:t>.</w:t>
+      </w:r>
+      <w:proofErr w:type="spellStart"/>
+      <w:r>
+        <w:rPr>
+          <w:rFonts w:ascii="Courier New" w:hAnsi="Courier New" w:cs="Courier New"/>
+          <w:color w:val="000000"/>
+          <w:lang w:eastAsia="zh-CN" w:bidi="ar-SA"/>
+        </w:rPr>
+        <w:t>jacobs$LocalDateTime</w:t>
       </w:r>
       <w:proofErr w:type="spellEnd"/>
       <w:r>
@@ -11449,7 +11511,30 @@
           <w:color w:val="000000"/>
           <w:lang w:eastAsia="zh-CN" w:bidi="ar-SA"/>
         </w:rPr>
-        <w:t>)</w:t>
+        <w:t>,</w:t>
+      </w:r>
+      <w:r>
+        <w:rPr>
+          <w:rFonts w:ascii="Courier New" w:hAnsi="Courier New" w:cs="Courier New"/>
+          <w:color w:val="8B0000"/>
+        </w:rPr>
+        <w:t>"%Y-%m-%d %H:%M:%S")</w:t>
+      </w:r>
+      <w:r>
+        <w:rPr>
+          <w:rFonts w:ascii="Courier New" w:hAnsi="Courier New" w:cs="Courier New"/>
+          <w:color w:val="000000"/>
+          <w:lang w:eastAsia="zh-CN" w:bidi="ar-SA"/>
+        </w:rPr>
+        <w:t xml:space="preserve">, </w:t>
+      </w:r>
+      <w:r>
+        <w:rPr>
+          <w:rFonts w:ascii="Courier New" w:hAnsi="Courier New" w:cs="Courier New"/>
+          <w:color w:val="000000"/>
+          <w:lang w:eastAsia="zh-CN" w:bidi="ar-SA"/>
+        </w:rPr>
+        <w:t>DT)</w:t>
       </w:r>
     </w:p>
     <w:p>
@@ -11747,6 +11832,8 @@
         </w:rPr>
         <w:t>)</w:t>
       </w:r>
+      <w:bookmarkStart w:id="56" w:name="_GoBack"/>
+      <w:bookmarkEnd w:id="56"/>
     </w:p>
     <w:p>
       <w:pPr>
@@ -15445,6 +15532,7 @@
         <w:docPartUnique/>
       </w:docPartObj>
     </w:sdtPr>
+    <w:sdtEndPr/>
     <w:sdtContent>
       <w:p>
         <w:pPr>
@@ -15493,6 +15581,7 @@
         <w:docPartUnique/>
       </w:docPartObj>
     </w:sdtPr>
+    <w:sdtEndPr/>
     <w:sdtContent>
       <w:p>
         <w:pPr>
@@ -15512,7 +15601,7 @@
           <w:rPr>
             <w:noProof/>
           </w:rPr>
-          <w:t>ii</w:t>
+          <w:t>iii</w:t>
         </w:r>
         <w:r>
           <w:rPr>
@@ -15541,6 +15630,7 @@
         <w:docPartUnique/>
       </w:docPartObj>
     </w:sdtPr>
+    <w:sdtEndPr/>
     <w:sdtContent>
       <w:p>
         <w:pPr>
@@ -15560,7 +15650,7 @@
           <w:rPr>
             <w:noProof/>
           </w:rPr>
-          <w:t>21</w:t>
+          <w:t>24</w:t>
         </w:r>
         <w:r>
           <w:rPr>
@@ -21163,7 +21253,7 @@
 </file>
 
 <file path=customXml/itemProps1.xml><?xml version="1.0" encoding="utf-8"?>
-<ds:datastoreItem xmlns:ds="http://schemas.openxmlformats.org/officeDocument/2006/customXml" ds:itemID="{DE171726-9611-4617-A4A1-B52698BA87F7}">
+<ds:datastoreItem xmlns:ds="http://schemas.openxmlformats.org/officeDocument/2006/customXml" ds:itemID="{528336A9-4146-4394-8BDF-2DAE52BC79E6}">
   <ds:schemaRefs>
     <ds:schemaRef ds:uri="http://schemas.openxmlformats.org/officeDocument/2006/bibliography"/>
   </ds:schemaRefs>

</xml_diff>

<commit_message>
update Jacob's well tutorial (HydroR code)
</commit_message>
<xml_diff>
--- a/Documentation/HydroDesktop Tutorial - Jacob's Well.docx
+++ b/Documentation/HydroDesktop Tutorial - Jacob's Well.docx
@@ -212,10 +212,10 @@
         </w:rPr>
       </w:pPr>
       <w:r>
-        <w:t>February 1</w:t>
-      </w:r>
-      <w:r>
-        <w:t>5</w:t>
+        <w:t xml:space="preserve">February </w:t>
+      </w:r>
+      <w:r>
+        <w:t>29</w:t>
       </w:r>
       <w:r>
         <w:t>, 2012</w:t>
@@ -229,6 +229,8 @@
           <w:szCs w:val="28"/>
         </w:rPr>
       </w:pPr>
+      <w:bookmarkStart w:id="1" w:name="_GoBack"/>
+      <w:bookmarkEnd w:id="1"/>
     </w:p>
     <w:p>
       <w:pPr>
@@ -364,12 +366,12 @@
       <w:pPr>
         <w:pStyle w:val="MetaHeading"/>
       </w:pPr>
-      <w:bookmarkStart w:id="1" w:name="_Toc176423738"/>
+      <w:bookmarkStart w:id="2" w:name="_Toc176423738"/>
       <w:r>
         <w:lastRenderedPageBreak/>
         <w:t>Distribution</w:t>
       </w:r>
-      <w:bookmarkEnd w:id="1"/>
+      <w:bookmarkEnd w:id="2"/>
     </w:p>
     <w:p>
       <w:r>
@@ -405,11 +407,11 @@
       <w:pPr>
         <w:pStyle w:val="MetaHeading"/>
       </w:pPr>
-      <w:bookmarkStart w:id="2" w:name="_Toc176423739"/>
+      <w:bookmarkStart w:id="3" w:name="_Toc176423739"/>
       <w:r>
         <w:t>Funding</w:t>
       </w:r>
-      <w:bookmarkEnd w:id="2"/>
+      <w:bookmarkEnd w:id="3"/>
     </w:p>
     <w:p>
       <w:pPr>
@@ -2311,21 +2313,21 @@
       <w:pPr>
         <w:pStyle w:val="Subtitle"/>
       </w:pPr>
-      <w:bookmarkStart w:id="3" w:name="_Toc270420814"/>
+      <w:bookmarkStart w:id="4" w:name="_Toc270420814"/>
       <w:bookmarkEnd w:id="0"/>
     </w:p>
     <w:p>
       <w:pPr>
         <w:pStyle w:val="Heading1"/>
       </w:pPr>
-      <w:bookmarkStart w:id="4" w:name="_Toc271136113"/>
-      <w:bookmarkStart w:id="5" w:name="_Toc317063740"/>
-      <w:bookmarkEnd w:id="3"/>
+      <w:bookmarkStart w:id="5" w:name="_Toc271136113"/>
+      <w:bookmarkStart w:id="6" w:name="_Toc317063740"/>
+      <w:bookmarkEnd w:id="4"/>
       <w:r>
         <w:t>Introduction</w:t>
       </w:r>
-      <w:bookmarkEnd w:id="4"/>
       <w:bookmarkEnd w:id="5"/>
+      <w:bookmarkEnd w:id="6"/>
     </w:p>
     <w:p>
       <w:pPr>
@@ -2560,14 +2562,14 @@
       <w:pPr>
         <w:pStyle w:val="Heading2"/>
       </w:pPr>
-      <w:bookmarkStart w:id="6" w:name="_Toc317063741"/>
-      <w:bookmarkStart w:id="7" w:name="_Toc270420817"/>
-      <w:bookmarkStart w:id="8" w:name="_Toc271110235"/>
-      <w:bookmarkStart w:id="9" w:name="_Toc271136114"/>
+      <w:bookmarkStart w:id="7" w:name="_Toc317063741"/>
+      <w:bookmarkStart w:id="8" w:name="_Toc270420817"/>
+      <w:bookmarkStart w:id="9" w:name="_Toc271110235"/>
+      <w:bookmarkStart w:id="10" w:name="_Toc271136114"/>
       <w:r>
         <w:t>About Jacob’s Well Spring</w:t>
       </w:r>
-      <w:bookmarkEnd w:id="6"/>
+      <w:bookmarkEnd w:id="7"/>
     </w:p>
     <w:p>
       <w:pPr>
@@ -2672,27 +2674,14 @@
       <w:r>
         <w:t xml:space="preserve">Figure </w:t>
       </w:r>
-      <w:r>
-        <w:fldChar w:fldCharType="begin"/>
-      </w:r>
-      <w:r>
-        <w:instrText xml:space="preserve"> SEQ Figure \* ARABIC </w:instrText>
-      </w:r>
-      <w:r>
-        <w:fldChar w:fldCharType="separate"/>
-      </w:r>
-      <w:r>
-        <w:rPr>
-          <w:noProof/>
-        </w:rPr>
-        <w:t>1</w:t>
-      </w:r>
-      <w:r>
-        <w:rPr>
-          <w:noProof/>
-        </w:rPr>
-        <w:fldChar w:fldCharType="end"/>
-      </w:r>
+      <w:fldSimple w:instr=" SEQ Figure \* ARABIC ">
+        <w:r>
+          <w:rPr>
+            <w:noProof/>
+          </w:rPr>
+          <w:t>1</w:t>
+        </w:r>
+      </w:fldSimple>
       <w:r>
         <w:t xml:space="preserve"> Jacob's Well Spring</w:t>
       </w:r>
@@ -2800,27 +2789,14 @@
       <w:r>
         <w:t xml:space="preserve">Figure </w:t>
       </w:r>
-      <w:r>
-        <w:fldChar w:fldCharType="begin"/>
-      </w:r>
-      <w:r>
-        <w:instrText xml:space="preserve"> SEQ Figure \* ARABIC </w:instrText>
-      </w:r>
-      <w:r>
-        <w:fldChar w:fldCharType="separate"/>
-      </w:r>
-      <w:r>
-        <w:rPr>
-          <w:noProof/>
-        </w:rPr>
-        <w:t>2</w:t>
-      </w:r>
-      <w:r>
-        <w:rPr>
-          <w:noProof/>
-        </w:rPr>
-        <w:fldChar w:fldCharType="end"/>
-      </w:r>
+      <w:fldSimple w:instr=" SEQ Figure \* ARABIC ">
+        <w:r>
+          <w:rPr>
+            <w:noProof/>
+          </w:rPr>
+          <w:t>2</w:t>
+        </w:r>
+      </w:fldSimple>
       <w:r>
         <w:t xml:space="preserve"> </w:t>
       </w:r>
@@ -2907,27 +2883,14 @@
       <w:r>
         <w:t xml:space="preserve">Figure </w:t>
       </w:r>
-      <w:r>
-        <w:fldChar w:fldCharType="begin"/>
-      </w:r>
-      <w:r>
-        <w:instrText xml:space="preserve"> SEQ Figure \* ARABIC </w:instrText>
-      </w:r>
-      <w:r>
-        <w:fldChar w:fldCharType="separate"/>
-      </w:r>
-      <w:r>
-        <w:rPr>
-          <w:noProof/>
-        </w:rPr>
-        <w:t>3</w:t>
-      </w:r>
-      <w:r>
-        <w:rPr>
-          <w:noProof/>
-        </w:rPr>
-        <w:fldChar w:fldCharType="end"/>
-      </w:r>
+      <w:fldSimple w:instr=" SEQ Figure \* ARABIC ">
+        <w:r>
+          <w:rPr>
+            <w:noProof/>
+          </w:rPr>
+          <w:t>3</w:t>
+        </w:r>
+      </w:fldSimple>
       <w:r>
         <w:t xml:space="preserve"> Jacob's Well Spring Monitoring Station</w:t>
       </w:r>
@@ -2958,17 +2921,17 @@
       <w:pPr>
         <w:pStyle w:val="Heading2"/>
       </w:pPr>
-      <w:bookmarkStart w:id="10" w:name="_Toc317063742"/>
+      <w:bookmarkStart w:id="11" w:name="_Toc317063742"/>
       <w:r>
         <w:t>Goal</w:t>
       </w:r>
-      <w:bookmarkEnd w:id="7"/>
       <w:bookmarkEnd w:id="8"/>
+      <w:bookmarkEnd w:id="9"/>
       <w:r>
         <w:t>s and Objectives</w:t>
       </w:r>
-      <w:bookmarkEnd w:id="9"/>
       <w:bookmarkEnd w:id="10"/>
+      <w:bookmarkEnd w:id="11"/>
     </w:p>
     <w:p>
       <w:r>
@@ -3063,15 +3026,15 @@
       <w:pPr>
         <w:pStyle w:val="Heading2"/>
       </w:pPr>
-      <w:bookmarkStart w:id="11" w:name="_Toc271110236"/>
-      <w:bookmarkStart w:id="12" w:name="_Toc271136115"/>
-      <w:bookmarkStart w:id="13" w:name="_Toc317063743"/>
+      <w:bookmarkStart w:id="12" w:name="_Toc271110236"/>
+      <w:bookmarkStart w:id="13" w:name="_Toc271136115"/>
+      <w:bookmarkStart w:id="14" w:name="_Toc317063743"/>
       <w:r>
         <w:t>Computer and Data Requirements</w:t>
       </w:r>
-      <w:bookmarkEnd w:id="11"/>
       <w:bookmarkEnd w:id="12"/>
       <w:bookmarkEnd w:id="13"/>
+      <w:bookmarkEnd w:id="14"/>
     </w:p>
     <w:p>
       <w:r>
@@ -3133,8 +3096,8 @@
       </w:r>
     </w:p>
     <w:p>
-      <w:bookmarkStart w:id="14" w:name="_Toc271055215"/>
-      <w:bookmarkStart w:id="15" w:name="_Toc271110237"/>
+      <w:bookmarkStart w:id="15" w:name="_Toc271055215"/>
+      <w:bookmarkStart w:id="16" w:name="_Toc271110237"/>
     </w:p>
     <w:p>
       <w:pPr>
@@ -3148,8 +3111,8 @@
         </w:rPr>
         <w:t>To install HydroDesktop:</w:t>
       </w:r>
-      <w:bookmarkEnd w:id="14"/>
       <w:bookmarkEnd w:id="15"/>
+      <w:bookmarkEnd w:id="16"/>
     </w:p>
     <w:p>
       <w:pPr>
@@ -3443,13 +3406,13 @@
       <w:pPr>
         <w:pStyle w:val="Heading2"/>
       </w:pPr>
-      <w:bookmarkStart w:id="16" w:name="_Toc271136116"/>
-      <w:bookmarkStart w:id="17" w:name="_Toc317063744"/>
+      <w:bookmarkStart w:id="17" w:name="_Toc271136116"/>
+      <w:bookmarkStart w:id="18" w:name="_Toc317063744"/>
       <w:r>
         <w:t>Participating in the Open Source Community</w:t>
       </w:r>
-      <w:bookmarkEnd w:id="16"/>
       <w:bookmarkEnd w:id="17"/>
+      <w:bookmarkEnd w:id="18"/>
     </w:p>
     <w:p>
       <w:r>
@@ -3578,8 +3541,8 @@
           <w:lang w:eastAsia="zh-CN" w:bidi="ar-SA"/>
         </w:rPr>
       </w:pPr>
-      <w:bookmarkStart w:id="18" w:name="_Toc271110239"/>
-      <w:bookmarkStart w:id="19" w:name="_Toc271136117"/>
+      <w:bookmarkStart w:id="19" w:name="_Toc271110239"/>
+      <w:bookmarkStart w:id="20" w:name="_Toc271136117"/>
       <w:r>
         <w:br w:type="page"/>
       </w:r>
@@ -3588,7 +3551,7 @@
       <w:pPr>
         <w:pStyle w:val="Heading1"/>
       </w:pPr>
-      <w:bookmarkStart w:id="20" w:name="_Toc317063745"/>
+      <w:bookmarkStart w:id="21" w:name="_Toc317063745"/>
       <w:r>
         <w:lastRenderedPageBreak/>
         <w:t xml:space="preserve">Exercise </w:t>
@@ -3596,9 +3559,9 @@
       <w:r>
         <w:t>Procedure</w:t>
       </w:r>
-      <w:bookmarkEnd w:id="18"/>
       <w:bookmarkEnd w:id="19"/>
       <w:bookmarkEnd w:id="20"/>
+      <w:bookmarkEnd w:id="21"/>
     </w:p>
     <w:p>
       <w:pPr>
@@ -3651,9 +3614,9 @@
           <w:b/>
         </w:rPr>
       </w:pPr>
-      <w:bookmarkStart w:id="21" w:name="_Toc271110240"/>
-      <w:bookmarkStart w:id="22" w:name="_Toc271136118"/>
-      <w:bookmarkStart w:id="23" w:name="_Toc317063746"/>
+      <w:bookmarkStart w:id="22" w:name="_Toc271110240"/>
+      <w:bookmarkStart w:id="23" w:name="_Toc271136118"/>
+      <w:bookmarkStart w:id="24" w:name="_Toc317063746"/>
       <w:r>
         <w:rPr>
           <w:rStyle w:val="Strong"/>
@@ -3689,9 +3652,9 @@
         </w:rPr>
         <w:t>now HydroDesktop</w:t>
       </w:r>
-      <w:bookmarkEnd w:id="21"/>
       <w:bookmarkEnd w:id="22"/>
       <w:bookmarkEnd w:id="23"/>
+      <w:bookmarkEnd w:id="24"/>
     </w:p>
     <w:p>
       <w:pPr>
@@ -3849,27 +3812,14 @@
       <w:r>
         <w:t xml:space="preserve">Figure </w:t>
       </w:r>
-      <w:r>
-        <w:fldChar w:fldCharType="begin"/>
-      </w:r>
-      <w:r>
-        <w:instrText xml:space="preserve"> SEQ Figure \* ARABIC </w:instrText>
-      </w:r>
-      <w:r>
-        <w:fldChar w:fldCharType="separate"/>
-      </w:r>
-      <w:r>
-        <w:rPr>
-          <w:noProof/>
-        </w:rPr>
-        <w:t>4</w:t>
-      </w:r>
-      <w:r>
-        <w:rPr>
-          <w:noProof/>
-        </w:rPr>
-        <w:fldChar w:fldCharType="end"/>
-      </w:r>
+      <w:fldSimple w:instr=" SEQ Figure \* ARABIC ">
+        <w:r>
+          <w:rPr>
+            <w:noProof/>
+          </w:rPr>
+          <w:t>4</w:t>
+        </w:r>
+      </w:fldSimple>
       <w:r>
         <w:t xml:space="preserve"> </w:t>
       </w:r>
@@ -4020,35 +3970,19 @@
         <w:pStyle w:val="Caption"/>
         <w:jc w:val="center"/>
       </w:pPr>
-      <w:bookmarkStart w:id="24" w:name="_Ref316639302"/>
+      <w:bookmarkStart w:id="25" w:name="_Ref316639302"/>
       <w:r>
         <w:t xml:space="preserve">Figure </w:t>
       </w:r>
-      <w:r>
-        <w:fldChar w:fldCharType="begin"/>
-      </w:r>
-      <w:r>
-        <w:instrText xml:space="preserve"> SEQ Figur</w:instrText>
-      </w:r>
-      <w:r>
-        <w:instrText xml:space="preserve">e \* ARABIC </w:instrText>
-      </w:r>
-      <w:r>
-        <w:fldChar w:fldCharType="separate"/>
-      </w:r>
-      <w:r>
-        <w:rPr>
-          <w:noProof/>
-        </w:rPr>
-        <w:t>5</w:t>
-      </w:r>
-      <w:r>
-        <w:rPr>
-          <w:noProof/>
-        </w:rPr>
-        <w:fldChar w:fldCharType="end"/>
-      </w:r>
-      <w:bookmarkEnd w:id="24"/>
+      <w:fldSimple w:instr=" SEQ Figure \* ARABIC ">
+        <w:r>
+          <w:rPr>
+            <w:noProof/>
+          </w:rPr>
+          <w:t>5</w:t>
+        </w:r>
+      </w:fldSimple>
+      <w:bookmarkEnd w:id="25"/>
       <w:r>
         <w:t xml:space="preserve"> </w:t>
       </w:r>
@@ -4080,20 +4014,20 @@
       <w:pPr>
         <w:pStyle w:val="Heading2"/>
       </w:pPr>
-      <w:bookmarkStart w:id="25" w:name="_Toc271136119"/>
-      <w:bookmarkStart w:id="26" w:name="_Toc317063747"/>
+      <w:bookmarkStart w:id="26" w:name="_Toc271136119"/>
+      <w:bookmarkStart w:id="27" w:name="_Toc317063747"/>
       <w:r>
         <w:t>Saving</w:t>
       </w:r>
       <w:r>
         <w:t xml:space="preserve"> a Project</w:t>
       </w:r>
-      <w:bookmarkEnd w:id="25"/>
       <w:bookmarkEnd w:id="26"/>
-    </w:p>
-    <w:p>
-      <w:bookmarkStart w:id="27" w:name="_Toc271110244"/>
-      <w:bookmarkStart w:id="28" w:name="_Toc271136120"/>
+      <w:bookmarkEnd w:id="27"/>
+    </w:p>
+    <w:p>
+      <w:bookmarkStart w:id="28" w:name="_Toc271110244"/>
+      <w:bookmarkStart w:id="29" w:name="_Toc271136120"/>
       <w:r>
         <w:t xml:space="preserve">HydroDesktop manages your work within </w:t>
       </w:r>
@@ -4150,7 +4084,7 @@
       </w:r>
     </w:p>
     <w:p>
-      <w:bookmarkStart w:id="29" w:name="_Toc271110243"/>
+      <w:bookmarkStart w:id="30" w:name="_Toc271110243"/>
     </w:p>
     <w:p>
       <w:pPr>
@@ -4176,7 +4110,7 @@
         </w:rPr>
         <w:t>project and database:</w:t>
       </w:r>
-      <w:bookmarkEnd w:id="29"/>
+      <w:bookmarkEnd w:id="30"/>
     </w:p>
     <w:p>
       <w:pPr>
@@ -4285,14 +4219,14 @@
       <w:pPr>
         <w:pStyle w:val="Heading2"/>
       </w:pPr>
-      <w:bookmarkStart w:id="30" w:name="_Toc317063748"/>
+      <w:bookmarkStart w:id="31" w:name="_Toc317063748"/>
       <w:r>
         <w:lastRenderedPageBreak/>
         <w:t>Searching for Hydrologic Data</w:t>
       </w:r>
-      <w:bookmarkEnd w:id="27"/>
       <w:bookmarkEnd w:id="28"/>
-      <w:bookmarkEnd w:id="30"/>
+      <w:bookmarkEnd w:id="29"/>
+      <w:bookmarkEnd w:id="31"/>
     </w:p>
     <w:p>
       <w:r>
@@ -4410,7 +4344,7 @@
         <w:pStyle w:val="Caption"/>
         <w:jc w:val="center"/>
       </w:pPr>
-      <w:bookmarkStart w:id="31" w:name="_Ref275773107"/>
+      <w:bookmarkStart w:id="32" w:name="_Ref275773107"/>
       <w:r>
         <w:t xml:space="preserve">Figure </w:t>
       </w:r>
@@ -4423,17 +4357,17 @@
       <w:r>
         <w:fldChar w:fldCharType="separate"/>
       </w:r>
+      <w:r>
+        <w:rPr>
+          <w:noProof/>
+        </w:rPr>
+        <w:t>6</w:t>
+      </w:r>
+      <w:r>
+        <w:fldChar w:fldCharType="end"/>
+      </w:r>
+      <w:bookmarkEnd w:id="32"/>
       <w:proofErr w:type="gramStart"/>
-      <w:r>
-        <w:rPr>
-          <w:noProof/>
-        </w:rPr>
-        <w:t>6</w:t>
-      </w:r>
-      <w:r>
-        <w:fldChar w:fldCharType="end"/>
-      </w:r>
-      <w:bookmarkEnd w:id="31"/>
       <w:r>
         <w:t xml:space="preserve"> </w:t>
       </w:r>
@@ -4543,32 +4477,19 @@
         <w:pStyle w:val="Caption"/>
         <w:jc w:val="center"/>
       </w:pPr>
-      <w:bookmarkStart w:id="32" w:name="_Ref316641970"/>
+      <w:bookmarkStart w:id="33" w:name="_Ref316641970"/>
       <w:r>
         <w:t xml:space="preserve">Figure </w:t>
       </w:r>
-      <w:r>
-        <w:fldChar w:fldCharType="begin"/>
-      </w:r>
-      <w:r>
-        <w:instrText xml:space="preserve"> SEQ Figure \* ARABIC </w:instrText>
-      </w:r>
-      <w:r>
-        <w:fldChar w:fldCharType="separate"/>
-      </w:r>
-      <w:r>
-        <w:rPr>
-          <w:noProof/>
-        </w:rPr>
-        <w:t>7</w:t>
-      </w:r>
-      <w:r>
-        <w:rPr>
-          <w:noProof/>
-        </w:rPr>
-        <w:fldChar w:fldCharType="end"/>
-      </w:r>
-      <w:bookmarkEnd w:id="32"/>
+      <w:fldSimple w:instr=" SEQ Figure \* ARABIC ">
+        <w:r>
+          <w:rPr>
+            <w:noProof/>
+          </w:rPr>
+          <w:t>7</w:t>
+        </w:r>
+      </w:fldSimple>
+      <w:bookmarkEnd w:id="33"/>
       <w:r>
         <w:t xml:space="preserve"> Search Tab</w:t>
       </w:r>
@@ -5084,27 +5005,14 @@
       <w:r>
         <w:t xml:space="preserve">Figure </w:t>
       </w:r>
-      <w:r>
-        <w:fldChar w:fldCharType="begin"/>
-      </w:r>
-      <w:r>
-        <w:instrText xml:space="preserve"> SEQ Figure \* ARABIC </w:instrText>
-      </w:r>
-      <w:r>
-        <w:fldChar w:fldCharType="separate"/>
-      </w:r>
-      <w:r>
-        <w:rPr>
-          <w:noProof/>
-        </w:rPr>
-        <w:t>8</w:t>
-      </w:r>
-      <w:r>
-        <w:rPr>
-          <w:noProof/>
-        </w:rPr>
-        <w:fldChar w:fldCharType="end"/>
-      </w:r>
+      <w:fldSimple w:instr=" SEQ Figure \* ARABIC ">
+        <w:r>
+          <w:rPr>
+            <w:noProof/>
+          </w:rPr>
+          <w:t>8</w:t>
+        </w:r>
+      </w:fldSimple>
       <w:r>
         <w:t xml:space="preserve"> </w:t>
       </w:r>
@@ -5265,27 +5173,14 @@
       <w:r>
         <w:t xml:space="preserve">Figure </w:t>
       </w:r>
-      <w:r>
-        <w:fldChar w:fldCharType="begin"/>
-      </w:r>
-      <w:r>
-        <w:instrText xml:space="preserve"> SEQ Figure \* ARABIC </w:instrText>
-      </w:r>
-      <w:r>
-        <w:fldChar w:fldCharType="separate"/>
-      </w:r>
-      <w:r>
-        <w:rPr>
-          <w:noProof/>
-        </w:rPr>
-        <w:t>9</w:t>
-      </w:r>
-      <w:r>
-        <w:rPr>
-          <w:noProof/>
-        </w:rPr>
-        <w:fldChar w:fldCharType="end"/>
-      </w:r>
+      <w:fldSimple w:instr=" SEQ Figure \* ARABIC ">
+        <w:r>
+          <w:rPr>
+            <w:noProof/>
+          </w:rPr>
+          <w:t>9</w:t>
+        </w:r>
+      </w:fldSimple>
       <w:r>
         <w:t xml:space="preserve"> </w:t>
       </w:r>
@@ -5486,27 +5381,14 @@
       <w:r>
         <w:t xml:space="preserve">Figure </w:t>
       </w:r>
-      <w:r>
-        <w:fldChar w:fldCharType="begin"/>
-      </w:r>
-      <w:r>
-        <w:instrText xml:space="preserve"> SEQ Figure \* ARABIC </w:instrText>
-      </w:r>
-      <w:r>
-        <w:fldChar w:fldCharType="separate"/>
-      </w:r>
-      <w:r>
-        <w:rPr>
-          <w:noProof/>
-        </w:rPr>
-        <w:t>10</w:t>
-      </w:r>
-      <w:r>
-        <w:rPr>
-          <w:noProof/>
-        </w:rPr>
-        <w:fldChar w:fldCharType="end"/>
-      </w:r>
+      <w:fldSimple w:instr=" SEQ Figure \* ARABIC ">
+        <w:r>
+          <w:rPr>
+            <w:noProof/>
+          </w:rPr>
+          <w:t>10</w:t>
+        </w:r>
+      </w:fldSimple>
       <w:r>
         <w:t xml:space="preserve"> Locations of Streamflow in Hays County</w:t>
       </w:r>
@@ -5523,14 +5405,14 @@
       <w:pPr>
         <w:pStyle w:val="Heading2"/>
       </w:pPr>
-      <w:bookmarkStart w:id="33" w:name="_Toc317063749"/>
+      <w:bookmarkStart w:id="34" w:name="_Toc317063749"/>
       <w:r>
         <w:t>Download</w:t>
       </w:r>
       <w:r>
         <w:t>ing Data</w:t>
       </w:r>
-      <w:bookmarkEnd w:id="33"/>
+      <w:bookmarkEnd w:id="34"/>
     </w:p>
     <w:p>
       <w:r>
@@ -5881,27 +5763,14 @@
       <w:r>
         <w:t xml:space="preserve">Figure </w:t>
       </w:r>
-      <w:r>
-        <w:fldChar w:fldCharType="begin"/>
-      </w:r>
-      <w:r>
-        <w:instrText xml:space="preserve"> SEQ Figure \* ARABIC </w:instrText>
-      </w:r>
-      <w:r>
-        <w:fldChar w:fldCharType="separate"/>
-      </w:r>
-      <w:r>
-        <w:rPr>
-          <w:noProof/>
-        </w:rPr>
-        <w:t>11</w:t>
-      </w:r>
-      <w:r>
-        <w:rPr>
-          <w:noProof/>
-        </w:rPr>
-        <w:fldChar w:fldCharType="end"/>
-      </w:r>
+      <w:fldSimple w:instr=" SEQ Figure \* ARABIC ">
+        <w:r>
+          <w:rPr>
+            <w:noProof/>
+          </w:rPr>
+          <w:t>11</w:t>
+        </w:r>
+      </w:fldSimple>
       <w:r>
         <w:t xml:space="preserve"> </w:t>
       </w:r>
@@ -6033,27 +5902,14 @@
       <w:r>
         <w:t xml:space="preserve">Figure </w:t>
       </w:r>
-      <w:r>
-        <w:fldChar w:fldCharType="begin"/>
-      </w:r>
-      <w:r>
-        <w:instrText xml:space="preserve"> SEQ Figure \* ARABIC </w:instrText>
-      </w:r>
-      <w:r>
-        <w:fldChar w:fldCharType="separate"/>
-      </w:r>
-      <w:r>
-        <w:rPr>
-          <w:noProof/>
-        </w:rPr>
-        <w:t>12</w:t>
-      </w:r>
-      <w:r>
-        <w:rPr>
-          <w:noProof/>
-        </w:rPr>
-        <w:fldChar w:fldCharType="end"/>
-      </w:r>
+      <w:fldSimple w:instr=" SEQ Figure \* ARABIC ">
+        <w:r>
+          <w:rPr>
+            <w:noProof/>
+          </w:rPr>
+          <w:t>12</w:t>
+        </w:r>
+      </w:fldSimple>
       <w:r>
         <w:t xml:space="preserve"> Download Manager</w:t>
       </w:r>
@@ -6094,11 +5950,11 @@
       <w:pPr>
         <w:pStyle w:val="Heading2"/>
       </w:pPr>
-      <w:bookmarkStart w:id="34" w:name="_Toc317063750"/>
+      <w:bookmarkStart w:id="35" w:name="_Toc317063750"/>
       <w:r>
         <w:t>Downloading Additional Data</w:t>
       </w:r>
-      <w:bookmarkEnd w:id="34"/>
+      <w:bookmarkEnd w:id="35"/>
     </w:p>
     <w:p>
       <w:pPr>
@@ -6422,27 +6278,14 @@
       <w:r>
         <w:t xml:space="preserve">Figure </w:t>
       </w:r>
-      <w:r>
-        <w:fldChar w:fldCharType="begin"/>
-      </w:r>
-      <w:r>
-        <w:instrText xml:space="preserve"> SEQ Figure \* ARABIC </w:instrText>
-      </w:r>
-      <w:r>
-        <w:fldChar w:fldCharType="separate"/>
-      </w:r>
-      <w:r>
-        <w:rPr>
-          <w:noProof/>
-        </w:rPr>
-        <w:t>13</w:t>
-      </w:r>
-      <w:r>
-        <w:rPr>
-          <w:noProof/>
-        </w:rPr>
-        <w:fldChar w:fldCharType="end"/>
-      </w:r>
+      <w:fldSimple w:instr=" SEQ Figure \* ARABIC ">
+        <w:r>
+          <w:rPr>
+            <w:noProof/>
+          </w:rPr>
+          <w:t>13</w:t>
+        </w:r>
+      </w:fldSimple>
       <w:r>
         <w:t xml:space="preserve"> Choosing Data Sources</w:t>
       </w:r>
@@ -6768,18 +6611,18 @@
       <w:pPr>
         <w:pStyle w:val="Heading2"/>
       </w:pPr>
-      <w:bookmarkStart w:id="35" w:name="_Toc271110251"/>
-      <w:bookmarkStart w:id="36" w:name="_Toc271136122"/>
-      <w:bookmarkStart w:id="37" w:name="_Toc317063751"/>
+      <w:bookmarkStart w:id="36" w:name="_Toc271110251"/>
+      <w:bookmarkStart w:id="37" w:name="_Toc271136122"/>
+      <w:bookmarkStart w:id="38" w:name="_Toc317063751"/>
       <w:r>
         <w:t>Visualiz</w:t>
       </w:r>
-      <w:bookmarkEnd w:id="35"/>
+      <w:bookmarkEnd w:id="36"/>
       <w:r>
         <w:t>ing Time Series Data</w:t>
       </w:r>
-      <w:bookmarkEnd w:id="36"/>
       <w:bookmarkEnd w:id="37"/>
+      <w:bookmarkEnd w:id="38"/>
     </w:p>
     <w:p>
       <w:pPr>
@@ -7031,27 +6874,14 @@
       <w:r>
         <w:t xml:space="preserve">Figure </w:t>
       </w:r>
-      <w:r>
-        <w:fldChar w:fldCharType="begin"/>
-      </w:r>
-      <w:r>
-        <w:instrText xml:space="preserve"> SEQ Figure \* ARABIC </w:instrText>
-      </w:r>
-      <w:r>
-        <w:fldChar w:fldCharType="separate"/>
-      </w:r>
-      <w:r>
-        <w:rPr>
-          <w:noProof/>
-        </w:rPr>
-        <w:t>14</w:t>
-      </w:r>
-      <w:r>
-        <w:rPr>
-          <w:noProof/>
-        </w:rPr>
-        <w:fldChar w:fldCharType="end"/>
-      </w:r>
+      <w:fldSimple w:instr=" SEQ Figure \* ARABIC ">
+        <w:r>
+          <w:rPr>
+            <w:noProof/>
+          </w:rPr>
+          <w:t>14</w:t>
+        </w:r>
+      </w:fldSimple>
       <w:r>
         <w:t xml:space="preserve"> Comparing Temperature Time Series </w:t>
       </w:r>
@@ -7218,27 +7048,14 @@
       <w:r>
         <w:t xml:space="preserve">Figure </w:t>
       </w:r>
-      <w:r>
-        <w:fldChar w:fldCharType="begin"/>
-      </w:r>
-      <w:r>
-        <w:instrText xml:space="preserve"> SEQ Figure \* ARABIC </w:instrText>
-      </w:r>
-      <w:r>
-        <w:fldChar w:fldCharType="separate"/>
-      </w:r>
-      <w:r>
-        <w:rPr>
-          <w:noProof/>
-        </w:rPr>
-        <w:t>15</w:t>
-      </w:r>
-      <w:r>
-        <w:rPr>
-          <w:noProof/>
-        </w:rPr>
-        <w:fldChar w:fldCharType="end"/>
-      </w:r>
+      <w:fldSimple w:instr=" SEQ Figure \* ARABIC ">
+        <w:r>
+          <w:rPr>
+            <w:noProof/>
+          </w:rPr>
+          <w:t>15</w:t>
+        </w:r>
+      </w:fldSimple>
       <w:r>
         <w:t xml:space="preserve"> Examining Changes in Flow and Temperature</w:t>
       </w:r>
@@ -7282,12 +7099,12 @@
       <w:pPr>
         <w:pStyle w:val="Heading2"/>
       </w:pPr>
-      <w:bookmarkStart w:id="38" w:name="_Toc317063752"/>
+      <w:bookmarkStart w:id="39" w:name="_Toc317063752"/>
       <w:r>
         <w:lastRenderedPageBreak/>
         <w:t>Delineating Watersheds</w:t>
       </w:r>
-      <w:bookmarkEnd w:id="38"/>
+      <w:bookmarkEnd w:id="39"/>
     </w:p>
     <w:p>
       <w:pPr>
@@ -7635,28 +7452,15 @@
       <w:r>
         <w:t xml:space="preserve">Figure </w:t>
       </w:r>
-      <w:r>
-        <w:fldChar w:fldCharType="begin"/>
-      </w:r>
-      <w:r>
-        <w:instrText xml:space="preserve"> SEQ Figure \* ARABIC </w:instrText>
-      </w:r>
-      <w:r>
-        <w:fldChar w:fldCharType="separate"/>
-      </w:r>
+      <w:fldSimple w:instr=" SEQ Figure \* ARABIC ">
+        <w:r>
+          <w:rPr>
+            <w:noProof/>
+          </w:rPr>
+          <w:t>16</w:t>
+        </w:r>
+      </w:fldSimple>
       <w:proofErr w:type="gramStart"/>
-      <w:r>
-        <w:rPr>
-          <w:noProof/>
-        </w:rPr>
-        <w:t>16</w:t>
-      </w:r>
-      <w:r>
-        <w:rPr>
-          <w:noProof/>
-        </w:rPr>
-        <w:fldChar w:fldCharType="end"/>
-      </w:r>
       <w:r>
         <w:t xml:space="preserve"> </w:t>
       </w:r>
@@ -7705,7 +7509,7 @@
       <w:pPr>
         <w:pStyle w:val="Heading2"/>
       </w:pPr>
-      <w:bookmarkStart w:id="39" w:name="_Toc317063753"/>
+      <w:bookmarkStart w:id="40" w:name="_Toc317063753"/>
       <w:r>
         <w:t xml:space="preserve">Finding </w:t>
       </w:r>
@@ -7715,7 +7519,7 @@
       <w:r>
         <w:t xml:space="preserve"> within a Watershed</w:t>
       </w:r>
-      <w:bookmarkEnd w:id="39"/>
+      <w:bookmarkEnd w:id="40"/>
     </w:p>
     <w:p>
       <w:r>
@@ -8275,30 +8079,14 @@
       <w:r>
         <w:t xml:space="preserve">Figure </w:t>
       </w:r>
-      <w:r>
-        <w:fldChar w:fldCharType="begin"/>
-      </w:r>
-      <w:r>
-        <w:instrText xml:space="preserve"> </w:instrText>
-      </w:r>
-      <w:r>
-        <w:instrText xml:space="preserve">SEQ Figure \* ARABIC </w:instrText>
-      </w:r>
-      <w:r>
-        <w:fldChar w:fldCharType="separate"/>
-      </w:r>
-      <w:r>
-        <w:rPr>
-          <w:noProof/>
-        </w:rPr>
-        <w:t>17</w:t>
-      </w:r>
-      <w:r>
-        <w:rPr>
-          <w:noProof/>
-        </w:rPr>
-        <w:fldChar w:fldCharType="end"/>
-      </w:r>
+      <w:fldSimple w:instr=" SEQ Figure \* ARABIC ">
+        <w:r>
+          <w:rPr>
+            <w:noProof/>
+          </w:rPr>
+          <w:t>17</w:t>
+        </w:r>
+      </w:fldSimple>
       <w:r>
         <w:t xml:space="preserve"> Pop-ups summarize time series available at a given location</w:t>
       </w:r>
@@ -8460,17 +8248,17 @@
       <w:r>
         <w:fldChar w:fldCharType="separate"/>
       </w:r>
+      <w:r>
+        <w:rPr>
+          <w:noProof/>
+        </w:rPr>
+        <w:t>18</w:t>
+      </w:r>
+      <w:r>
+        <w:fldChar w:fldCharType="end"/>
+      </w:r>
       <w:proofErr w:type="gramStart"/>
       <w:r>
-        <w:rPr>
-          <w:noProof/>
-        </w:rPr>
-        <w:t>18</w:t>
-      </w:r>
-      <w:r>
-        <w:fldChar w:fldCharType="end"/>
-      </w:r>
-      <w:r>
         <w:t xml:space="preserve"> </w:t>
       </w:r>
       <w:r>
@@ -8490,9 +8278,9 @@
       <w:pPr>
         <w:pStyle w:val="Heading2"/>
       </w:pPr>
-      <w:bookmarkStart w:id="40" w:name="_Toc271110252"/>
-      <w:bookmarkStart w:id="41" w:name="_Toc271136123"/>
-      <w:bookmarkStart w:id="42" w:name="_Toc317063754"/>
+      <w:bookmarkStart w:id="41" w:name="_Toc271110252"/>
+      <w:bookmarkStart w:id="42" w:name="_Toc271136123"/>
+      <w:bookmarkStart w:id="43" w:name="_Toc317063754"/>
       <w:r>
         <w:t>Export</w:t>
       </w:r>
@@ -8502,9 +8290,9 @@
       <w:r>
         <w:t xml:space="preserve"> Data</w:t>
       </w:r>
-      <w:bookmarkEnd w:id="40"/>
       <w:bookmarkEnd w:id="41"/>
       <w:bookmarkEnd w:id="42"/>
+      <w:bookmarkEnd w:id="43"/>
     </w:p>
     <w:p>
       <w:r>
@@ -8711,28 +8499,15 @@
       <w:r>
         <w:t xml:space="preserve">Figure </w:t>
       </w:r>
-      <w:r>
-        <w:fldChar w:fldCharType="begin"/>
-      </w:r>
-      <w:r>
-        <w:instrText xml:space="preserve"> SEQ Figure \* ARABIC </w:instrText>
-      </w:r>
-      <w:r>
-        <w:fldChar w:fldCharType="separate"/>
-      </w:r>
+      <w:fldSimple w:instr=" SEQ Figure \* ARABIC ">
+        <w:r>
+          <w:rPr>
+            <w:noProof/>
+          </w:rPr>
+          <w:t>19</w:t>
+        </w:r>
+      </w:fldSimple>
       <w:proofErr w:type="gramStart"/>
-      <w:r>
-        <w:rPr>
-          <w:noProof/>
-        </w:rPr>
-        <w:t>19</w:t>
-      </w:r>
-      <w:r>
-        <w:rPr>
-          <w:noProof/>
-        </w:rPr>
-        <w:fldChar w:fldCharType="end"/>
-      </w:r>
       <w:r>
         <w:t xml:space="preserve"> Export</w:t>
       </w:r>
@@ -8878,14 +8653,14 @@
       <w:pPr>
         <w:pStyle w:val="Heading1"/>
       </w:pPr>
-      <w:bookmarkStart w:id="43" w:name="_Toc277169739"/>
-      <w:bookmarkStart w:id="44" w:name="_Toc317063755"/>
+      <w:bookmarkStart w:id="44" w:name="_Toc277169739"/>
+      <w:bookmarkStart w:id="45" w:name="_Toc317063755"/>
       <w:r>
         <w:lastRenderedPageBreak/>
         <w:t>Advanced: Analysis with R</w:t>
       </w:r>
-      <w:bookmarkEnd w:id="43"/>
       <w:bookmarkEnd w:id="44"/>
+      <w:bookmarkEnd w:id="45"/>
     </w:p>
     <w:p>
       <w:r>
@@ -8918,8 +8693,8 @@
       <w:pPr>
         <w:pStyle w:val="Heading2"/>
       </w:pPr>
-      <w:bookmarkStart w:id="45" w:name="_Toc277169741"/>
-      <w:bookmarkStart w:id="46" w:name="_Toc317063756"/>
+      <w:bookmarkStart w:id="46" w:name="_Toc277169741"/>
+      <w:bookmarkStart w:id="47" w:name="_Toc317063756"/>
       <w:r>
         <w:t xml:space="preserve">Enabling </w:t>
       </w:r>
@@ -8927,8 +8702,8 @@
       <w:r>
         <w:t>HydroR</w:t>
       </w:r>
-      <w:bookmarkEnd w:id="45"/>
       <w:bookmarkEnd w:id="46"/>
+      <w:bookmarkEnd w:id="47"/>
       <w:proofErr w:type="spellEnd"/>
     </w:p>
     <w:p>
@@ -9218,27 +8993,14 @@
       <w:r>
         <w:t xml:space="preserve">Figure </w:t>
       </w:r>
-      <w:r>
-        <w:fldChar w:fldCharType="begin"/>
-      </w:r>
-      <w:r>
-        <w:instrText xml:space="preserve"> SEQ Figure \* ARABIC </w:instrText>
-      </w:r>
-      <w:r>
-        <w:fldChar w:fldCharType="separate"/>
-      </w:r>
-      <w:r>
-        <w:rPr>
-          <w:noProof/>
-        </w:rPr>
-        <w:t>20</w:t>
-      </w:r>
-      <w:r>
-        <w:rPr>
-          <w:noProof/>
-        </w:rPr>
-        <w:fldChar w:fldCharType="end"/>
-      </w:r>
+      <w:fldSimple w:instr=" SEQ Figure \* ARABIC ">
+        <w:r>
+          <w:rPr>
+            <w:noProof/>
+          </w:rPr>
+          <w:t>20</w:t>
+        </w:r>
+      </w:fldSimple>
       <w:r>
         <w:t xml:space="preserve"> </w:t>
       </w:r>
@@ -9255,13 +9017,13 @@
       <w:pPr>
         <w:pStyle w:val="Heading2"/>
       </w:pPr>
-      <w:bookmarkStart w:id="47" w:name="_Toc277169742"/>
-      <w:bookmarkStart w:id="48" w:name="_Toc317063757"/>
+      <w:bookmarkStart w:id="48" w:name="_Toc277169742"/>
+      <w:bookmarkStart w:id="49" w:name="_Toc317063757"/>
       <w:r>
         <w:t>Plotting a Graph with R</w:t>
       </w:r>
-      <w:bookmarkEnd w:id="47"/>
       <w:bookmarkEnd w:id="48"/>
+      <w:bookmarkEnd w:id="49"/>
     </w:p>
     <w:p>
       <w:r>
@@ -9332,14 +9094,12 @@
         </w:rPr>
         <w:t xml:space="preserve"> </w:t>
       </w:r>
-      <w:proofErr w:type="spellStart"/>
-      <w:r>
-        <w:rPr>
-          <w:b/>
-        </w:rPr>
-        <w:t>streamflow</w:t>
-      </w:r>
-      <w:proofErr w:type="spellEnd"/>
+      <w:r>
+        <w:rPr>
+          <w:b/>
+        </w:rPr>
+        <w:t>discharge</w:t>
+      </w:r>
       <w:r>
         <w:rPr>
           <w:b/>
@@ -9743,27 +9503,14 @@
       <w:r>
         <w:t xml:space="preserve">Figure </w:t>
       </w:r>
-      <w:r>
-        <w:fldChar w:fldCharType="begin"/>
-      </w:r>
-      <w:r>
-        <w:instrText xml:space="preserve"> SEQ Figure \* ARABIC </w:instrText>
-      </w:r>
-      <w:r>
-        <w:fldChar w:fldCharType="separate"/>
-      </w:r>
-      <w:r>
-        <w:rPr>
-          <w:noProof/>
-        </w:rPr>
-        <w:t>21</w:t>
-      </w:r>
-      <w:r>
-        <w:rPr>
-          <w:noProof/>
-        </w:rPr>
-        <w:fldChar w:fldCharType="end"/>
-      </w:r>
+      <w:fldSimple w:instr=" SEQ Figure \* ARABIC ">
+        <w:r>
+          <w:rPr>
+            <w:noProof/>
+          </w:rPr>
+          <w:t>21</w:t>
+        </w:r>
+      </w:fldSimple>
       <w:r>
         <w:t xml:space="preserve"> Jacob’s Well Spring Hydrograph Plotted Using R</w:t>
       </w:r>
@@ -9863,13 +9610,13 @@
       <w:pPr>
         <w:pStyle w:val="Heading2"/>
       </w:pPr>
-      <w:bookmarkStart w:id="49" w:name="_Toc277169743"/>
-      <w:bookmarkStart w:id="50" w:name="_Toc317063758"/>
+      <w:bookmarkStart w:id="50" w:name="_Toc277169743"/>
+      <w:bookmarkStart w:id="51" w:name="_Toc317063758"/>
       <w:r>
         <w:t>Analyzing Flow in Jacob’s Well Spring</w:t>
       </w:r>
-      <w:bookmarkEnd w:id="49"/>
       <w:bookmarkEnd w:id="50"/>
+      <w:bookmarkEnd w:id="51"/>
     </w:p>
     <w:p>
       <w:r>
@@ -10103,32 +9850,19 @@
         <w:pStyle w:val="Caption"/>
         <w:jc w:val="center"/>
       </w:pPr>
-      <w:bookmarkStart w:id="51" w:name="_Ref302394858"/>
+      <w:bookmarkStart w:id="52" w:name="_Ref302394858"/>
       <w:r>
         <w:t xml:space="preserve">Figure </w:t>
       </w:r>
-      <w:r>
-        <w:fldChar w:fldCharType="begin"/>
-      </w:r>
-      <w:r>
-        <w:instrText xml:space="preserve"> SEQ Figure \* ARABIC </w:instrText>
-      </w:r>
-      <w:r>
-        <w:fldChar w:fldCharType="separate"/>
-      </w:r>
-      <w:r>
-        <w:rPr>
-          <w:noProof/>
-        </w:rPr>
-        <w:t>22</w:t>
-      </w:r>
-      <w:r>
-        <w:rPr>
-          <w:noProof/>
-        </w:rPr>
-        <w:fldChar w:fldCharType="end"/>
-      </w:r>
-      <w:bookmarkEnd w:id="51"/>
+      <w:fldSimple w:instr=" SEQ Figure \* ARABIC ">
+        <w:r>
+          <w:rPr>
+            <w:noProof/>
+          </w:rPr>
+          <w:t>22</w:t>
+        </w:r>
+      </w:fldSimple>
+      <w:bookmarkEnd w:id="52"/>
       <w:r>
         <w:t xml:space="preserve"> Surface and subsurface contributions to Jacob's Well Spring outflow and temperature</w:t>
       </w:r>
@@ -10489,28 +10223,15 @@
       <w:r>
         <w:t xml:space="preserve">Figure </w:t>
       </w:r>
-      <w:r>
-        <w:fldChar w:fldCharType="begin"/>
-      </w:r>
-      <w:r>
-        <w:instrText xml:space="preserve"> SEQ Figure \* ARABIC </w:instrText>
-      </w:r>
-      <w:r>
-        <w:fldChar w:fldCharType="separate"/>
-      </w:r>
+      <w:fldSimple w:instr=" SEQ Figure \* ARABIC ">
+        <w:r>
+          <w:rPr>
+            <w:noProof/>
+          </w:rPr>
+          <w:t>23</w:t>
+        </w:r>
+      </w:fldSimple>
       <w:proofErr w:type="gramStart"/>
-      <w:r>
-        <w:rPr>
-          <w:noProof/>
-        </w:rPr>
-        <w:t>23</w:t>
-      </w:r>
-      <w:r>
-        <w:rPr>
-          <w:noProof/>
-        </w:rPr>
-        <w:fldChar w:fldCharType="end"/>
-      </w:r>
       <w:r>
         <w:t xml:space="preserve"> Fractional Flow</w:t>
       </w:r>
@@ -10537,26 +10258,26 @@
       <w:pPr>
         <w:pStyle w:val="Heading1"/>
       </w:pPr>
-      <w:bookmarkStart w:id="52" w:name="_Toc277169744"/>
-      <w:bookmarkStart w:id="53" w:name="_Toc317063759"/>
+      <w:bookmarkStart w:id="53" w:name="_Toc277169744"/>
+      <w:bookmarkStart w:id="54" w:name="_Toc317063759"/>
       <w:r>
         <w:lastRenderedPageBreak/>
         <w:t>Appendix A: R Scripts</w:t>
       </w:r>
-      <w:bookmarkEnd w:id="52"/>
       <w:bookmarkEnd w:id="53"/>
+      <w:bookmarkEnd w:id="54"/>
     </w:p>
     <w:p>
       <w:pPr>
         <w:pStyle w:val="Heading2"/>
       </w:pPr>
-      <w:bookmarkStart w:id="54" w:name="_Toc277169745"/>
-      <w:bookmarkStart w:id="55" w:name="_Toc317063760"/>
+      <w:bookmarkStart w:id="55" w:name="_Toc277169745"/>
+      <w:bookmarkStart w:id="56" w:name="_Toc317063760"/>
       <w:r>
         <w:t>Script 1: Preparing Inputs for Flow Analysis</w:t>
       </w:r>
-      <w:bookmarkEnd w:id="54"/>
       <w:bookmarkEnd w:id="55"/>
+      <w:bookmarkEnd w:id="56"/>
     </w:p>
     <w:p>
       <w:pPr>
@@ -11238,14 +10959,7 @@
           <w:rFonts w:ascii="Courier New" w:hAnsi="Courier New" w:cs="Courier New"/>
           <w:color w:val="8B0000"/>
         </w:rPr>
-        <w:t>"%Y-%m-%d %H:%M:%S"</w:t>
-      </w:r>
-      <w:r>
-        <w:rPr>
-          <w:rFonts w:ascii="Courier New" w:hAnsi="Courier New" w:cs="Courier New"/>
-          <w:color w:val="8B0000"/>
-        </w:rPr>
-        <w:t>)</w:t>
+        <w:t>"%Y-%m-%d %H:%M:%S")</w:t>
       </w:r>
       <w:r>
         <w:rPr>
@@ -11812,7 +11526,7 @@
           <w:color w:val="000000"/>
           <w:lang w:eastAsia="zh-CN" w:bidi="ar-SA"/>
         </w:rPr>
-        <w:t>(</w:t>
+        <w:t>(Q.</w:t>
       </w:r>
       <w:proofErr w:type="spellStart"/>
       <w:r>
@@ -11821,7 +11535,7 @@
           <w:color w:val="000000"/>
           <w:lang w:eastAsia="zh-CN" w:bidi="ar-SA"/>
         </w:rPr>
-        <w:t>Q.jacobs$LocalDateTime,DT</w:t>
+        <w:t>jacobs$LocalDateTime</w:t>
       </w:r>
       <w:proofErr w:type="spellEnd"/>
       <w:r>
@@ -11830,10 +11544,23 @@
           <w:color w:val="000000"/>
           <w:lang w:eastAsia="zh-CN" w:bidi="ar-SA"/>
         </w:rPr>
-        <w:t>)</w:t>
-      </w:r>
-      <w:bookmarkStart w:id="56" w:name="_GoBack"/>
-      <w:bookmarkEnd w:id="56"/>
+        <w:t>,</w:t>
+      </w:r>
+      <w:r>
+        <w:rPr>
+          <w:rFonts w:ascii="Courier New" w:hAnsi="Courier New" w:cs="Courier New"/>
+          <w:color w:val="8B0000"/>
+        </w:rPr>
+        <w:t>"%Y-%m-%d %H:%M:%S")</w:t>
+      </w:r>
+      <w:r>
+        <w:rPr>
+          <w:rFonts w:ascii="Courier New" w:hAnsi="Courier New" w:cs="Courier New"/>
+          <w:color w:val="000000"/>
+          <w:lang w:eastAsia="zh-CN" w:bidi="ar-SA"/>
+        </w:rPr>
+        <w:t>, DT)</w:t>
+      </w:r>
     </w:p>
     <w:p>
       <w:pPr>
@@ -15532,7 +15259,6 @@
         <w:docPartUnique/>
       </w:docPartObj>
     </w:sdtPr>
-    <w:sdtEndPr/>
     <w:sdtContent>
       <w:p>
         <w:pPr>
@@ -15581,7 +15307,6 @@
         <w:docPartUnique/>
       </w:docPartObj>
     </w:sdtPr>
-    <w:sdtEndPr/>
     <w:sdtContent>
       <w:p>
         <w:pPr>
@@ -15601,7 +15326,7 @@
           <w:rPr>
             <w:noProof/>
           </w:rPr>
-          <w:t>iii</w:t>
+          <w:t>ii</w:t>
         </w:r>
         <w:r>
           <w:rPr>
@@ -15630,7 +15355,6 @@
         <w:docPartUnique/>
       </w:docPartObj>
     </w:sdtPr>
-    <w:sdtEndPr/>
     <w:sdtContent>
       <w:p>
         <w:pPr>
@@ -15650,7 +15374,7 @@
           <w:rPr>
             <w:noProof/>
           </w:rPr>
-          <w:t>24</w:t>
+          <w:t>26</w:t>
         </w:r>
         <w:r>
           <w:rPr>
@@ -21253,7 +20977,7 @@
 </file>
 
 <file path=customXml/itemProps1.xml><?xml version="1.0" encoding="utf-8"?>
-<ds:datastoreItem xmlns:ds="http://schemas.openxmlformats.org/officeDocument/2006/customXml" ds:itemID="{528336A9-4146-4394-8BDF-2DAE52BC79E6}">
+<ds:datastoreItem xmlns:ds="http://schemas.openxmlformats.org/officeDocument/2006/customXml" ds:itemID="{B15E6510-7BCC-4D9F-9A6D-F390A8C8A4B8}">
   <ds:schemaRefs>
     <ds:schemaRef ds:uri="http://schemas.openxmlformats.org/officeDocument/2006/bibliography"/>
   </ds:schemaRefs>

</xml_diff>